<commit_message>
uploading correct risk register
</commit_message>
<xml_diff>
--- a/Iteration 3/risk_register.docx
+++ b/Iteration 3/risk_register.docx
@@ -1,6 +1,6 @@
 
 <file path=word/document.xml><?xml version="1.0" encoding="utf-8"?>
-<w:document xmlns:wpc="http://schemas.microsoft.com/office/word/2010/wordprocessingCanvas" xmlns:cx="http://schemas.microsoft.com/office/drawing/2014/chartex" xmlns:cx1="http://schemas.microsoft.com/office/drawing/2015/9/8/chartex" xmlns:cx2="http://schemas.microsoft.com/office/drawing/2015/10/21/chartex" xmlns:cx3="http://schemas.microsoft.com/office/drawing/2016/5/9/chartex" xmlns:cx4="http://schemas.microsoft.com/office/drawing/2016/5/10/chartex" xmlns:cx5="http://schemas.microsoft.com/office/drawing/2016/5/11/chartex" xmlns:cx6="http://schemas.microsoft.com/office/drawing/2016/5/12/chartex" xmlns:cx7="http://schemas.microsoft.com/office/drawing/2016/5/13/chartex" xmlns:cx8="http://schemas.microsoft.com/office/drawing/2016/5/14/chartex" xmlns:mc="http://schemas.openxmlformats.org/markup-compatibility/2006" xmlns:aink="http://schemas.microsoft.com/office/drawing/2016/ink" xmlns:am3d="http://schemas.microsoft.com/office/drawing/2017/model3d" xmlns:o="urn:schemas-microsoft-com:office:office" xmlns:r="http://schemas.openxmlformats.org/officeDocument/2006/relationships" xmlns:m="http://schemas.openxmlformats.org/officeDocument/2006/math" xmlns:v="urn:schemas-microsoft-com:vml" xmlns:wp14="http://schemas.microsoft.com/office/word/2010/wordprocessingDrawing" xmlns:wp="http://schemas.openxmlformats.org/drawingml/2006/wordprocessingDrawing" xmlns:w10="urn:schemas-microsoft-com:office:word" xmlns:w="http://schemas.openxmlformats.org/wordprocessingml/2006/main" xmlns:w14="http://schemas.microsoft.com/office/word/2010/wordml" xmlns:w15="http://schemas.microsoft.com/office/word/2012/wordml" xmlns:w16cid="http://schemas.microsoft.com/office/word/2016/wordml/cid" xmlns:w16se="http://schemas.microsoft.com/office/word/2015/wordml/symex" xmlns:wpg="http://schemas.microsoft.com/office/word/2010/wordprocessingGroup" xmlns:wpi="http://schemas.microsoft.com/office/word/2010/wordprocessingInk" xmlns:wne="http://schemas.microsoft.com/office/word/2006/wordml" xmlns:wps="http://schemas.microsoft.com/office/word/2010/wordprocessingShape" mc:Ignorable="w14 w15 w16se w16cid wp14">
+<w:document xmlns:wpc="http://schemas.microsoft.com/office/word/2010/wordprocessingCanvas" xmlns:cx="http://schemas.microsoft.com/office/drawing/2014/chartex" xmlns:cx1="http://schemas.microsoft.com/office/drawing/2015/9/8/chartex" xmlns:cx2="http://schemas.microsoft.com/office/drawing/2015/10/21/chartex" xmlns:cx3="http://schemas.microsoft.com/office/drawing/2016/5/9/chartex" xmlns:cx4="http://schemas.microsoft.com/office/drawing/2016/5/10/chartex" xmlns:cx5="http://schemas.microsoft.com/office/drawing/2016/5/11/chartex" xmlns:cx6="http://schemas.microsoft.com/office/drawing/2016/5/12/chartex" xmlns:cx7="http://schemas.microsoft.com/office/drawing/2016/5/13/chartex" xmlns:cx8="http://schemas.microsoft.com/office/drawing/2016/5/14/chartex" xmlns:mc="http://schemas.openxmlformats.org/markup-compatibility/2006" xmlns:aink="http://schemas.microsoft.com/office/drawing/2016/ink" xmlns:am3d="http://schemas.microsoft.com/office/drawing/2017/model3d" xmlns:o="urn:schemas-microsoft-com:office:office" xmlns:oel="http://schemas.microsoft.com/office/2019/extlst" xmlns:r="http://schemas.openxmlformats.org/officeDocument/2006/relationships" xmlns:m="http://schemas.openxmlformats.org/officeDocument/2006/math" xmlns:v="urn:schemas-microsoft-com:vml" xmlns:wp14="http://schemas.microsoft.com/office/word/2010/wordprocessingDrawing" xmlns:wp="http://schemas.openxmlformats.org/drawingml/2006/wordprocessingDrawing" xmlns:w10="urn:schemas-microsoft-com:office:word" xmlns:w="http://schemas.openxmlformats.org/wordprocessingml/2006/main" xmlns:w14="http://schemas.microsoft.com/office/word/2010/wordml" xmlns:w15="http://schemas.microsoft.com/office/word/2012/wordml" xmlns:w16cex="http://schemas.microsoft.com/office/word/2018/wordml/cex" xmlns:w16cid="http://schemas.microsoft.com/office/word/2016/wordml/cid" xmlns:w16="http://schemas.microsoft.com/office/word/2018/wordml" xmlns:w16du="http://schemas.microsoft.com/office/word/2023/wordml/word16du" xmlns:w16sdtdh="http://schemas.microsoft.com/office/word/2020/wordml/sdtdatahash" xmlns:w16se="http://schemas.microsoft.com/office/word/2015/wordml/symex" xmlns:wpg="http://schemas.microsoft.com/office/word/2010/wordprocessingGroup" xmlns:wpi="http://schemas.microsoft.com/office/word/2010/wordprocessingInk" xmlns:wne="http://schemas.microsoft.com/office/word/2006/wordml" xmlns:wps="http://schemas.microsoft.com/office/word/2010/wordprocessingShape" mc:Ignorable="w14 w15 w16se w16cid w16 w16cex w16sdtdh w16du wp14">
   <w:body>
     <w:tbl>
       <w:tblPr>
@@ -9,16 +9,16 @@
         <w:tblLook w:val="04A0" w:firstRow="1" w:lastRow="0" w:firstColumn="1" w:lastColumn="0" w:noHBand="0" w:noVBand="1"/>
       </w:tblPr>
       <w:tblGrid>
-        <w:gridCol w:w="415"/>
-        <w:gridCol w:w="919"/>
-        <w:gridCol w:w="1940"/>
+        <w:gridCol w:w="416"/>
+        <w:gridCol w:w="915"/>
+        <w:gridCol w:w="1924"/>
         <w:gridCol w:w="1161"/>
-        <w:gridCol w:w="893"/>
+        <w:gridCol w:w="971"/>
         <w:gridCol w:w="1131"/>
-        <w:gridCol w:w="1033"/>
-        <w:gridCol w:w="1941"/>
-        <w:gridCol w:w="802"/>
-        <w:gridCol w:w="4245"/>
+        <w:gridCol w:w="1050"/>
+        <w:gridCol w:w="1935"/>
+        <w:gridCol w:w="811"/>
+        <w:gridCol w:w="4166"/>
       </w:tblGrid>
       <w:tr>
         <w:trPr>
@@ -486,7 +486,43 @@
               <w:rPr>
                 <w:rFonts w:cs="Calibri"/>
               </w:rPr>
-              <w:t>[03-06-2021]</w:t>
+              <w:t>[0</w:t>
+            </w:r>
+            <w:r>
+              <w:rPr>
+                <w:rFonts w:cs="Calibri"/>
+              </w:rPr>
+              <w:t>8</w:t>
+            </w:r>
+            <w:r>
+              <w:rPr>
+                <w:rFonts w:cs="Calibri"/>
+              </w:rPr>
+              <w:t>-0</w:t>
+            </w:r>
+            <w:r>
+              <w:rPr>
+                <w:rFonts w:cs="Calibri"/>
+              </w:rPr>
+              <w:t>5</w:t>
+            </w:r>
+            <w:r>
+              <w:rPr>
+                <w:rFonts w:cs="Calibri"/>
+              </w:rPr>
+              <w:t>-202</w:t>
+            </w:r>
+            <w:r>
+              <w:rPr>
+                <w:rFonts w:cs="Calibri"/>
+              </w:rPr>
+              <w:t>4</w:t>
+            </w:r>
+            <w:r>
+              <w:rPr>
+                <w:rFonts w:cs="Calibri"/>
+              </w:rPr>
+              <w:t>]</w:t>
             </w:r>
           </w:p>
         </w:tc>
@@ -501,6 +537,196 @@
             </w:tcBorders>
             <w:shd w:val="clear" w:color="auto" w:fill="auto"/>
           </w:tcPr>
+          <w:p>
+            <w:pPr>
+              <w:spacing w:after="0" w:line="240" w:lineRule="auto"/>
+              <w:rPr>
+                <w:rFonts w:eastAsia="Times New Roman" w:cs="Calibri"/>
+                <w:color w:val="000000"/>
+                <w:lang w:val="en-NZ" w:eastAsia="en-NZ"/>
+              </w:rPr>
+            </w:pPr>
+            <w:r>
+              <w:rPr>
+                <w:rFonts w:eastAsia="Times New Roman" w:cs="Calibri"/>
+                <w:color w:val="000000"/>
+                <w:lang w:eastAsia="en-NZ"/>
+              </w:rPr>
+              <w:t>Solar flare</w:t>
+            </w:r>
+          </w:p>
+        </w:tc>
+        <w:tc>
+          <w:tcPr>
+            <w:tcW w:w="1161" w:type="dxa"/>
+            <w:tcBorders>
+              <w:top w:val="single" w:sz="4" w:space="0" w:color="auto"/>
+              <w:left w:val="nil"/>
+              <w:bottom w:val="single" w:sz="4" w:space="0" w:color="auto"/>
+              <w:right w:val="single" w:sz="4" w:space="0" w:color="auto"/>
+            </w:tcBorders>
+            <w:shd w:val="clear" w:color="auto" w:fill="FFC000"/>
+          </w:tcPr>
+          <w:p>
+            <w:pPr>
+              <w:spacing w:after="0" w:line="240" w:lineRule="auto"/>
+              <w:rPr>
+                <w:rFonts w:cs="Calibri"/>
+              </w:rPr>
+            </w:pPr>
+            <w:r>
+              <w:rPr>
+                <w:rFonts w:cs="Calibri"/>
+              </w:rPr>
+              <w:t>Low</w:t>
+            </w:r>
+          </w:p>
+        </w:tc>
+        <w:tc>
+          <w:tcPr>
+            <w:tcW w:w="893" w:type="dxa"/>
+            <w:tcBorders>
+              <w:top w:val="single" w:sz="4" w:space="0" w:color="auto"/>
+              <w:left w:val="nil"/>
+              <w:bottom w:val="single" w:sz="4" w:space="0" w:color="auto"/>
+              <w:right w:val="single" w:sz="4" w:space="0" w:color="auto"/>
+            </w:tcBorders>
+            <w:shd w:val="clear" w:color="auto" w:fill="FF0000"/>
+          </w:tcPr>
+          <w:p>
+            <w:pPr>
+              <w:spacing w:after="0" w:line="240" w:lineRule="auto"/>
+              <w:rPr>
+                <w:rFonts w:eastAsia="Times New Roman" w:cs="Calibri"/>
+                <w:color w:val="000000"/>
+                <w:lang w:val="en-NZ" w:eastAsia="en-NZ"/>
+              </w:rPr>
+            </w:pPr>
+            <w:r>
+              <w:rPr>
+                <w:rFonts w:eastAsia="Times New Roman" w:cs="Calibri"/>
+                <w:color w:val="000000"/>
+                <w:lang w:eastAsia="en-NZ"/>
+              </w:rPr>
+              <w:t>Extreme</w:t>
+            </w:r>
+          </w:p>
+        </w:tc>
+        <w:tc>
+          <w:tcPr>
+            <w:tcW w:w="1131" w:type="dxa"/>
+            <w:tcBorders>
+              <w:top w:val="single" w:sz="4" w:space="0" w:color="auto"/>
+              <w:left w:val="nil"/>
+              <w:bottom w:val="single" w:sz="4" w:space="0" w:color="auto"/>
+              <w:right w:val="single" w:sz="4" w:space="0" w:color="auto"/>
+            </w:tcBorders>
+            <w:shd w:val="clear" w:color="auto" w:fill="auto"/>
+          </w:tcPr>
+          <w:p>
+            <w:pPr>
+              <w:spacing w:after="0" w:line="240" w:lineRule="auto"/>
+              <w:rPr>
+                <w:rFonts w:eastAsia="Times New Roman" w:cs="Calibri"/>
+                <w:color w:val="000000"/>
+                <w:lang w:val="en-NZ" w:eastAsia="en-NZ"/>
+              </w:rPr>
+            </w:pPr>
+            <w:r>
+              <w:rPr>
+                <w:rFonts w:eastAsia="Times New Roman" w:cs="Calibri"/>
+                <w:color w:val="000000"/>
+                <w:lang w:eastAsia="en-NZ"/>
+              </w:rPr>
+              <w:t>High</w:t>
+            </w:r>
+          </w:p>
+        </w:tc>
+        <w:tc>
+          <w:tcPr>
+            <w:tcW w:w="1033" w:type="dxa"/>
+            <w:tcBorders>
+              <w:top w:val="single" w:sz="4" w:space="0" w:color="auto"/>
+              <w:left w:val="nil"/>
+              <w:bottom w:val="single" w:sz="4" w:space="0" w:color="auto"/>
+              <w:right w:val="single" w:sz="4" w:space="0" w:color="auto"/>
+            </w:tcBorders>
+            <w:shd w:val="clear" w:color="auto" w:fill="auto"/>
+          </w:tcPr>
+          <w:p>
+            <w:pPr>
+              <w:spacing w:after="0" w:line="240" w:lineRule="auto"/>
+              <w:rPr>
+                <w:rFonts w:eastAsia="Times New Roman" w:cs="Calibri"/>
+                <w:color w:val="000000"/>
+                <w:lang w:val="en-NZ" w:eastAsia="en-NZ"/>
+              </w:rPr>
+            </w:pPr>
+            <w:r>
+              <w:rPr>
+                <w:rFonts w:eastAsia="Times New Roman" w:cs="Calibri"/>
+                <w:color w:val="000000"/>
+                <w:lang w:eastAsia="en-NZ"/>
+              </w:rPr>
+              <w:t>Everyone</w:t>
+            </w:r>
+          </w:p>
+        </w:tc>
+        <w:tc>
+          <w:tcPr>
+            <w:tcW w:w="1941" w:type="dxa"/>
+            <w:tcBorders>
+              <w:top w:val="single" w:sz="4" w:space="0" w:color="auto"/>
+              <w:left w:val="nil"/>
+              <w:bottom w:val="single" w:sz="4" w:space="0" w:color="auto"/>
+              <w:right w:val="single" w:sz="4" w:space="0" w:color="auto"/>
+            </w:tcBorders>
+            <w:shd w:val="clear" w:color="auto" w:fill="auto"/>
+          </w:tcPr>
+          <w:p>
+            <w:pPr>
+              <w:spacing w:after="0" w:line="240" w:lineRule="auto"/>
+              <w:rPr>
+                <w:rFonts w:eastAsia="Times New Roman" w:cs="Calibri"/>
+                <w:color w:val="000000"/>
+                <w:lang w:val="en-NZ" w:eastAsia="en-NZ"/>
+              </w:rPr>
+            </w:pPr>
+            <w:r>
+              <w:rPr>
+                <w:rFonts w:eastAsia="Times New Roman" w:cs="Calibri"/>
+                <w:color w:val="000000"/>
+                <w:lang w:eastAsia="en-NZ"/>
+              </w:rPr>
+              <w:t>Nothing we can do. If it happens shit’s fucked</w:t>
+            </w:r>
+          </w:p>
+        </w:tc>
+        <w:tc>
+          <w:tcPr>
+            <w:tcW w:w="802" w:type="dxa"/>
+            <w:tcBorders>
+              <w:top w:val="single" w:sz="4" w:space="0" w:color="auto"/>
+              <w:left w:val="nil"/>
+              <w:bottom w:val="single" w:sz="4" w:space="0" w:color="auto"/>
+              <w:right w:val="single" w:sz="4" w:space="0" w:color="auto"/>
+            </w:tcBorders>
+            <w:shd w:val="clear" w:color="auto" w:fill="auto"/>
+          </w:tcPr>
+          <w:p>
+            <w:pPr>
+              <w:rPr>
+                <w:rFonts w:cs="Calibri"/>
+                <w:lang w:val="en-NZ"/>
+              </w:rPr>
+            </w:pPr>
+            <w:r>
+              <w:rPr>
+                <w:rFonts w:cs="Calibri"/>
+              </w:rPr>
+              <w:t>Open</w:t>
+            </w:r>
+          </w:p>
           <w:p>
             <w:pPr>
               <w:spacing w:after="0" w:line="240" w:lineRule="auto"/>
@@ -512,24 +738,18 @@
                 <w:lang w:val="en-NZ" w:eastAsia="en-NZ"/>
               </w:rPr>
             </w:pPr>
-            <w:r>
-              <w:rPr>
-                <w:rFonts w:cs="Calibri"/>
-              </w:rPr>
-              <w:t>Project purpose and need is not well-defined.</w:t>
-            </w:r>
-          </w:p>
-        </w:tc>
-        <w:tc>
-          <w:tcPr>
-            <w:tcW w:w="1161" w:type="dxa"/>
-            <w:tcBorders>
-              <w:top w:val="single" w:sz="4" w:space="0" w:color="auto"/>
-              <w:left w:val="nil"/>
-              <w:bottom w:val="single" w:sz="4" w:space="0" w:color="auto"/>
-              <w:right w:val="single" w:sz="4" w:space="0" w:color="auto"/>
-            </w:tcBorders>
-            <w:shd w:val="clear" w:color="auto" w:fill="FFC000"/>
+          </w:p>
+        </w:tc>
+        <w:tc>
+          <w:tcPr>
+            <w:tcW w:w="4245" w:type="dxa"/>
+            <w:tcBorders>
+              <w:top w:val="single" w:sz="4" w:space="0" w:color="auto"/>
+              <w:left w:val="nil"/>
+              <w:bottom w:val="single" w:sz="4" w:space="0" w:color="auto"/>
+              <w:right w:val="single" w:sz="4" w:space="0" w:color="auto"/>
+            </w:tcBorders>
+            <w:shd w:val="clear" w:color="auto" w:fill="auto"/>
           </w:tcPr>
           <w:p>
             <w:pPr>
@@ -542,6 +762,113 @@
                 <w:lang w:val="en-NZ" w:eastAsia="en-NZ"/>
               </w:rPr>
             </w:pPr>
+          </w:p>
+        </w:tc>
+      </w:tr>
+      <w:tr>
+        <w:trPr>
+          <w:trHeight w:val="2082"/>
+        </w:trPr>
+        <w:tc>
+          <w:tcPr>
+            <w:tcW w:w="415" w:type="dxa"/>
+            <w:tcBorders>
+              <w:top w:val="single" w:sz="4" w:space="0" w:color="auto"/>
+              <w:left w:val="single" w:sz="4" w:space="0" w:color="auto"/>
+              <w:bottom w:val="single" w:sz="4" w:space="0" w:color="auto"/>
+              <w:right w:val="single" w:sz="4" w:space="0" w:color="auto"/>
+            </w:tcBorders>
+            <w:shd w:val="clear" w:color="auto" w:fill="auto"/>
+          </w:tcPr>
+          <w:p>
+            <w:pPr>
+              <w:spacing w:after="0" w:line="240" w:lineRule="auto"/>
+              <w:rPr>
+                <w:rFonts w:cs="Calibri"/>
+              </w:rPr>
+            </w:pPr>
+            <w:r>
+              <w:rPr>
+                <w:rFonts w:cs="Calibri"/>
+              </w:rPr>
+              <w:t>2</w:t>
+            </w:r>
+          </w:p>
+        </w:tc>
+        <w:tc>
+          <w:tcPr>
+            <w:tcW w:w="919" w:type="dxa"/>
+            <w:tcBorders>
+              <w:top w:val="single" w:sz="4" w:space="0" w:color="auto"/>
+              <w:left w:val="nil"/>
+              <w:bottom w:val="single" w:sz="4" w:space="0" w:color="auto"/>
+              <w:right w:val="single" w:sz="4" w:space="0" w:color="auto"/>
+            </w:tcBorders>
+            <w:shd w:val="clear" w:color="auto" w:fill="auto"/>
+          </w:tcPr>
+          <w:p>
+            <w:pPr>
+              <w:spacing w:after="0" w:line="240" w:lineRule="auto"/>
+              <w:rPr>
+                <w:rFonts w:cs="Calibri"/>
+              </w:rPr>
+            </w:pPr>
+            <w:r>
+              <w:rPr>
+                <w:rFonts w:cs="Calibri"/>
+              </w:rPr>
+              <w:t>[08-05-2024]</w:t>
+            </w:r>
+          </w:p>
+        </w:tc>
+        <w:tc>
+          <w:tcPr>
+            <w:tcW w:w="1940" w:type="dxa"/>
+            <w:tcBorders>
+              <w:top w:val="single" w:sz="4" w:space="0" w:color="auto"/>
+              <w:left w:val="nil"/>
+              <w:bottom w:val="single" w:sz="4" w:space="0" w:color="auto"/>
+              <w:right w:val="single" w:sz="4" w:space="0" w:color="auto"/>
+            </w:tcBorders>
+            <w:shd w:val="clear" w:color="auto" w:fill="auto"/>
+          </w:tcPr>
+          <w:p>
+            <w:pPr>
+              <w:spacing w:after="0" w:line="240" w:lineRule="auto"/>
+              <w:rPr>
+                <w:rFonts w:eastAsia="Times New Roman" w:cs="Calibri"/>
+                <w:color w:val="000000"/>
+                <w:lang w:eastAsia="en-NZ"/>
+              </w:rPr>
+            </w:pPr>
+            <w:r>
+              <w:rPr>
+                <w:rFonts w:eastAsia="Times New Roman" w:cs="Calibri"/>
+                <w:color w:val="000000"/>
+                <w:lang w:eastAsia="en-NZ"/>
+              </w:rPr>
+              <w:t>Team member stops contributing</w:t>
+            </w:r>
+          </w:p>
+        </w:tc>
+        <w:tc>
+          <w:tcPr>
+            <w:tcW w:w="1161" w:type="dxa"/>
+            <w:tcBorders>
+              <w:top w:val="single" w:sz="4" w:space="0" w:color="auto"/>
+              <w:left w:val="nil"/>
+              <w:bottom w:val="single" w:sz="4" w:space="0" w:color="auto"/>
+              <w:right w:val="single" w:sz="4" w:space="0" w:color="auto"/>
+            </w:tcBorders>
+            <w:shd w:val="clear" w:color="auto" w:fill="FFC000"/>
+          </w:tcPr>
+          <w:p>
+            <w:pPr>
+              <w:spacing w:after="0" w:line="240" w:lineRule="auto"/>
+              <w:rPr>
+                <w:rFonts w:cs="Calibri"/>
+              </w:rPr>
+            </w:pPr>
             <w:r>
               <w:rPr>
                 <w:rFonts w:cs="Calibri"/>
@@ -566,15 +893,287 @@
               <w:spacing w:after="0" w:line="240" w:lineRule="auto"/>
               <w:rPr>
                 <w:rFonts w:eastAsia="Times New Roman" w:cs="Calibri"/>
-                <w:b/>
-                <w:bCs/>
-                <w:color w:val="000000"/>
-                <w:lang w:val="en-NZ" w:eastAsia="en-NZ"/>
-              </w:rPr>
-            </w:pPr>
-            <w:r>
-              <w:rPr>
-                <w:rFonts w:cs="Calibri"/>
+                <w:color w:val="000000"/>
+                <w:lang w:eastAsia="en-NZ"/>
+              </w:rPr>
+            </w:pPr>
+            <w:r>
+              <w:rPr>
+                <w:rFonts w:eastAsia="Times New Roman" w:cs="Calibri"/>
+                <w:color w:val="000000"/>
+                <w:lang w:eastAsia="en-NZ"/>
+              </w:rPr>
+              <w:t>Medium</w:t>
+            </w:r>
+          </w:p>
+        </w:tc>
+        <w:tc>
+          <w:tcPr>
+            <w:tcW w:w="1131" w:type="dxa"/>
+            <w:tcBorders>
+              <w:top w:val="single" w:sz="4" w:space="0" w:color="auto"/>
+              <w:left w:val="nil"/>
+              <w:bottom w:val="single" w:sz="4" w:space="0" w:color="auto"/>
+              <w:right w:val="single" w:sz="4" w:space="0" w:color="auto"/>
+            </w:tcBorders>
+            <w:shd w:val="clear" w:color="auto" w:fill="auto"/>
+          </w:tcPr>
+          <w:p>
+            <w:pPr>
+              <w:spacing w:after="0" w:line="240" w:lineRule="auto"/>
+              <w:rPr>
+                <w:rFonts w:eastAsia="Times New Roman" w:cs="Calibri"/>
+                <w:color w:val="000000"/>
+                <w:lang w:eastAsia="en-NZ"/>
+              </w:rPr>
+            </w:pPr>
+            <w:r>
+              <w:rPr>
+                <w:rFonts w:eastAsia="Times New Roman" w:cs="Calibri"/>
+                <w:color w:val="000000"/>
+                <w:lang w:eastAsia="en-NZ"/>
+              </w:rPr>
+              <w:t>Medium</w:t>
+            </w:r>
+          </w:p>
+        </w:tc>
+        <w:tc>
+          <w:tcPr>
+            <w:tcW w:w="1033" w:type="dxa"/>
+            <w:tcBorders>
+              <w:top w:val="single" w:sz="4" w:space="0" w:color="auto"/>
+              <w:left w:val="nil"/>
+              <w:bottom w:val="single" w:sz="4" w:space="0" w:color="auto"/>
+              <w:right w:val="single" w:sz="4" w:space="0" w:color="auto"/>
+            </w:tcBorders>
+            <w:shd w:val="clear" w:color="auto" w:fill="auto"/>
+          </w:tcPr>
+          <w:p>
+            <w:pPr>
+              <w:spacing w:after="0" w:line="240" w:lineRule="auto"/>
+              <w:rPr>
+                <w:rFonts w:cs="Calibri"/>
+              </w:rPr>
+            </w:pPr>
+            <w:r>
+              <w:rPr>
+                <w:rFonts w:cs="Calibri"/>
+              </w:rPr>
+              <w:t>Everyone</w:t>
+            </w:r>
+          </w:p>
+        </w:tc>
+        <w:tc>
+          <w:tcPr>
+            <w:tcW w:w="1941" w:type="dxa"/>
+            <w:tcBorders>
+              <w:top w:val="single" w:sz="4" w:space="0" w:color="auto"/>
+              <w:left w:val="nil"/>
+              <w:bottom w:val="single" w:sz="4" w:space="0" w:color="auto"/>
+              <w:right w:val="single" w:sz="4" w:space="0" w:color="auto"/>
+            </w:tcBorders>
+            <w:shd w:val="clear" w:color="auto" w:fill="auto"/>
+          </w:tcPr>
+          <w:p>
+            <w:pPr>
+              <w:spacing w:after="0" w:line="240" w:lineRule="auto"/>
+              <w:rPr>
+                <w:rFonts w:eastAsia="Times New Roman" w:cs="Calibri"/>
+                <w:color w:val="000000"/>
+                <w:lang w:eastAsia="en-NZ"/>
+              </w:rPr>
+            </w:pPr>
+            <w:r>
+              <w:rPr>
+                <w:rFonts w:eastAsia="Times New Roman" w:cs="Calibri"/>
+                <w:color w:val="000000"/>
+                <w:lang w:eastAsia="en-NZ"/>
+              </w:rPr>
+              <w:t>Regular communication to limit time lost</w:t>
+            </w:r>
+          </w:p>
+        </w:tc>
+        <w:tc>
+          <w:tcPr>
+            <w:tcW w:w="802" w:type="dxa"/>
+            <w:tcBorders>
+              <w:top w:val="single" w:sz="4" w:space="0" w:color="auto"/>
+              <w:left w:val="nil"/>
+              <w:bottom w:val="single" w:sz="4" w:space="0" w:color="auto"/>
+              <w:right w:val="single" w:sz="4" w:space="0" w:color="auto"/>
+            </w:tcBorders>
+            <w:shd w:val="clear" w:color="auto" w:fill="auto"/>
+          </w:tcPr>
+          <w:p>
+            <w:pPr>
+              <w:rPr>
+                <w:rFonts w:cs="Calibri"/>
+              </w:rPr>
+            </w:pPr>
+            <w:r>
+              <w:rPr>
+                <w:rFonts w:cs="Calibri"/>
+              </w:rPr>
+              <w:t>Open</w:t>
+            </w:r>
+          </w:p>
+        </w:tc>
+        <w:tc>
+          <w:tcPr>
+            <w:tcW w:w="4245" w:type="dxa"/>
+            <w:tcBorders>
+              <w:top w:val="single" w:sz="4" w:space="0" w:color="auto"/>
+              <w:left w:val="nil"/>
+              <w:bottom w:val="single" w:sz="4" w:space="0" w:color="auto"/>
+              <w:right w:val="single" w:sz="4" w:space="0" w:color="auto"/>
+            </w:tcBorders>
+            <w:shd w:val="clear" w:color="auto" w:fill="auto"/>
+          </w:tcPr>
+          <w:p>
+            <w:pPr>
+              <w:spacing w:after="0" w:line="240" w:lineRule="auto"/>
+            </w:pPr>
+          </w:p>
+        </w:tc>
+      </w:tr>
+      <w:tr>
+        <w:trPr>
+          <w:trHeight w:val="2082"/>
+        </w:trPr>
+        <w:tc>
+          <w:tcPr>
+            <w:tcW w:w="415" w:type="dxa"/>
+            <w:tcBorders>
+              <w:top w:val="single" w:sz="4" w:space="0" w:color="auto"/>
+              <w:left w:val="single" w:sz="4" w:space="0" w:color="auto"/>
+              <w:bottom w:val="single" w:sz="4" w:space="0" w:color="auto"/>
+              <w:right w:val="single" w:sz="4" w:space="0" w:color="auto"/>
+            </w:tcBorders>
+            <w:shd w:val="clear" w:color="auto" w:fill="auto"/>
+          </w:tcPr>
+          <w:p>
+            <w:pPr>
+              <w:spacing w:after="0" w:line="240" w:lineRule="auto"/>
+              <w:rPr>
+                <w:rFonts w:cs="Calibri"/>
+              </w:rPr>
+            </w:pPr>
+            <w:r>
+              <w:rPr>
+                <w:rFonts w:cs="Calibri"/>
+              </w:rPr>
+              <w:lastRenderedPageBreak/>
+              <w:t>3</w:t>
+            </w:r>
+          </w:p>
+        </w:tc>
+        <w:tc>
+          <w:tcPr>
+            <w:tcW w:w="919" w:type="dxa"/>
+            <w:tcBorders>
+              <w:top w:val="single" w:sz="4" w:space="0" w:color="auto"/>
+              <w:left w:val="nil"/>
+              <w:bottom w:val="single" w:sz="4" w:space="0" w:color="auto"/>
+              <w:right w:val="single" w:sz="4" w:space="0" w:color="auto"/>
+            </w:tcBorders>
+            <w:shd w:val="clear" w:color="auto" w:fill="auto"/>
+          </w:tcPr>
+          <w:p>
+            <w:pPr>
+              <w:spacing w:after="0" w:line="240" w:lineRule="auto"/>
+              <w:rPr>
+                <w:rFonts w:cs="Calibri"/>
+              </w:rPr>
+            </w:pPr>
+            <w:r>
+              <w:rPr>
+                <w:rFonts w:cs="Calibri"/>
+              </w:rPr>
+              <w:t>[08-05-2024]</w:t>
+            </w:r>
+          </w:p>
+        </w:tc>
+        <w:tc>
+          <w:tcPr>
+            <w:tcW w:w="1940" w:type="dxa"/>
+            <w:tcBorders>
+              <w:top w:val="single" w:sz="4" w:space="0" w:color="auto"/>
+              <w:left w:val="nil"/>
+              <w:bottom w:val="single" w:sz="4" w:space="0" w:color="auto"/>
+              <w:right w:val="single" w:sz="4" w:space="0" w:color="auto"/>
+            </w:tcBorders>
+            <w:shd w:val="clear" w:color="auto" w:fill="auto"/>
+          </w:tcPr>
+          <w:p>
+            <w:pPr>
+              <w:spacing w:after="0" w:line="240" w:lineRule="auto"/>
+              <w:rPr>
+                <w:rFonts w:eastAsia="Times New Roman" w:cs="Calibri"/>
+                <w:color w:val="000000"/>
+                <w:lang w:eastAsia="en-NZ"/>
+              </w:rPr>
+            </w:pPr>
+            <w:r>
+              <w:rPr>
+                <w:rFonts w:eastAsia="Times New Roman" w:cs="Calibri"/>
+                <w:color w:val="000000"/>
+                <w:lang w:eastAsia="en-NZ"/>
+              </w:rPr>
+              <w:t>Act of god (Plague, flood, fire, etc…)</w:t>
+            </w:r>
+          </w:p>
+        </w:tc>
+        <w:tc>
+          <w:tcPr>
+            <w:tcW w:w="1161" w:type="dxa"/>
+            <w:tcBorders>
+              <w:top w:val="single" w:sz="4" w:space="0" w:color="auto"/>
+              <w:left w:val="nil"/>
+              <w:bottom w:val="single" w:sz="4" w:space="0" w:color="auto"/>
+              <w:right w:val="single" w:sz="4" w:space="0" w:color="auto"/>
+            </w:tcBorders>
+            <w:shd w:val="clear" w:color="auto" w:fill="FFC000"/>
+          </w:tcPr>
+          <w:p>
+            <w:pPr>
+              <w:spacing w:after="0" w:line="240" w:lineRule="auto"/>
+              <w:rPr>
+                <w:rFonts w:cs="Calibri"/>
+              </w:rPr>
+            </w:pPr>
+            <w:r>
+              <w:rPr>
+                <w:rFonts w:cs="Calibri"/>
+              </w:rPr>
+              <w:t xml:space="preserve">Medium </w:t>
+            </w:r>
+          </w:p>
+        </w:tc>
+        <w:tc>
+          <w:tcPr>
+            <w:tcW w:w="893" w:type="dxa"/>
+            <w:tcBorders>
+              <w:top w:val="single" w:sz="4" w:space="0" w:color="auto"/>
+              <w:left w:val="nil"/>
+              <w:bottom w:val="single" w:sz="4" w:space="0" w:color="auto"/>
+              <w:right w:val="single" w:sz="4" w:space="0" w:color="auto"/>
+            </w:tcBorders>
+            <w:shd w:val="clear" w:color="auto" w:fill="FF0000"/>
+          </w:tcPr>
+          <w:p>
+            <w:pPr>
+              <w:spacing w:after="0" w:line="240" w:lineRule="auto"/>
+              <w:rPr>
+                <w:rFonts w:eastAsia="Times New Roman" w:cs="Calibri"/>
+                <w:color w:val="000000"/>
+                <w:lang w:eastAsia="en-NZ"/>
+              </w:rPr>
+            </w:pPr>
+            <w:r>
+              <w:rPr>
+                <w:rFonts w:eastAsia="Times New Roman" w:cs="Calibri"/>
+                <w:color w:val="000000"/>
+                <w:lang w:eastAsia="en-NZ"/>
               </w:rPr>
               <w:t>High</w:t>
             </w:r>
@@ -596,15 +1195,15 @@
               <w:spacing w:after="0" w:line="240" w:lineRule="auto"/>
               <w:rPr>
                 <w:rFonts w:eastAsia="Times New Roman" w:cs="Calibri"/>
-                <w:b/>
-                <w:bCs/>
-                <w:color w:val="000000"/>
-                <w:lang w:val="en-NZ" w:eastAsia="en-NZ"/>
-              </w:rPr>
-            </w:pPr>
-            <w:r>
-              <w:rPr>
-                <w:rFonts w:cs="Calibri"/>
+                <w:color w:val="000000"/>
+                <w:lang w:eastAsia="en-NZ"/>
+              </w:rPr>
+            </w:pPr>
+            <w:r>
+              <w:rPr>
+                <w:rFonts w:eastAsia="Times New Roman" w:cs="Calibri"/>
+                <w:color w:val="000000"/>
+                <w:lang w:eastAsia="en-NZ"/>
               </w:rPr>
               <w:t>High</w:t>
             </w:r>
@@ -625,18 +1224,14 @@
             <w:pPr>
               <w:spacing w:after="0" w:line="240" w:lineRule="auto"/>
               <w:rPr>
-                <w:rFonts w:eastAsia="Times New Roman" w:cs="Calibri"/>
-                <w:b/>
-                <w:bCs/>
-                <w:color w:val="000000"/>
-                <w:lang w:val="en-NZ" w:eastAsia="en-NZ"/>
-              </w:rPr>
-            </w:pPr>
-            <w:r>
-              <w:rPr>
-                <w:rFonts w:cs="Calibri"/>
-              </w:rPr>
-              <w:t>Project Sponsor</w:t>
+                <w:rFonts w:cs="Calibri"/>
+              </w:rPr>
+            </w:pPr>
+            <w:r>
+              <w:rPr>
+                <w:rFonts w:cs="Calibri"/>
+              </w:rPr>
+              <w:t>Project Manager</w:t>
             </w:r>
           </w:p>
         </w:tc>
@@ -656,17 +1251,17 @@
               <w:spacing w:after="0" w:line="240" w:lineRule="auto"/>
               <w:rPr>
                 <w:rFonts w:eastAsia="Times New Roman" w:cs="Calibri"/>
-                <w:b/>
-                <w:bCs/>
-                <w:color w:val="000000"/>
-                <w:lang w:val="en-NZ" w:eastAsia="en-NZ"/>
-              </w:rPr>
-            </w:pPr>
-            <w:r>
-              <w:rPr>
-                <w:rFonts w:cs="Calibri"/>
-              </w:rPr>
-              <w:t xml:space="preserve">Complete a business case if not already provided and ensure purpose is well defined on Project Charter and PID. </w:t>
+                <w:color w:val="000000"/>
+                <w:lang w:eastAsia="en-NZ"/>
+              </w:rPr>
+            </w:pPr>
+            <w:r>
+              <w:rPr>
+                <w:rFonts w:eastAsia="Times New Roman" w:cs="Calibri"/>
+                <w:color w:val="000000"/>
+                <w:lang w:eastAsia="en-NZ"/>
+              </w:rPr>
+              <w:t>Insurance</w:t>
             </w:r>
           </w:p>
         </w:tc>
@@ -685,27 +1280,14 @@
             <w:pPr>
               <w:rPr>
                 <w:rFonts w:cs="Calibri"/>
-                <w:lang w:val="en-NZ"/>
-              </w:rPr>
-            </w:pPr>
-            <w:r>
-              <w:rPr>
-                <w:rFonts w:cs="Calibri"/>
-              </w:rPr>
-              <w:t>Open</w:t>
-            </w:r>
-          </w:p>
-          <w:p>
-            <w:pPr>
-              <w:spacing w:after="0" w:line="240" w:lineRule="auto"/>
-              <w:rPr>
-                <w:rFonts w:eastAsia="Times New Roman" w:cs="Calibri"/>
-                <w:b/>
-                <w:bCs/>
-                <w:color w:val="000000"/>
-                <w:lang w:val="en-NZ" w:eastAsia="en-NZ"/>
-              </w:rPr>
-            </w:pPr>
+              </w:rPr>
+            </w:pPr>
+            <w:r>
+              <w:rPr>
+                <w:rFonts w:cs="Calibri"/>
+              </w:rPr>
+              <w:t>Closed</w:t>
+            </w:r>
           </w:p>
         </w:tc>
         <w:tc>
@@ -722,36 +1304,820 @@
           <w:p>
             <w:pPr>
               <w:spacing w:after="0" w:line="240" w:lineRule="auto"/>
-              <w:rPr>
-                <w:rFonts w:eastAsia="Times New Roman" w:cs="Calibri"/>
-                <w:b/>
-                <w:bCs/>
-                <w:color w:val="000000"/>
-                <w:lang w:val="en-NZ" w:eastAsia="en-NZ"/>
-              </w:rPr>
-            </w:pPr>
-            <w:hyperlink r:id="rId5" w:history="1">
-              <w:r>
-                <w:rPr>
-                  <w:rStyle w:val="Hyperlink"/>
-                  <w:rFonts w:eastAsia="Times New Roman" w:cs="Calibri"/>
-                  <w:b/>
-                  <w:bCs/>
-                  <w:lang w:val="en-NZ" w:eastAsia="en-NZ"/>
-                </w:rPr>
-                <w:t>https://www.stakeholdermap.com/project-templates/business-case-template.html</w:t>
-              </w:r>
-            </w:hyperlink>
-            <w:r>
-              <w:rPr>
-                <w:rFonts w:eastAsia="Times New Roman" w:cs="Calibri"/>
-                <w:b/>
-                <w:bCs/>
-                <w:color w:val="000000"/>
-                <w:lang w:val="en-NZ" w:eastAsia="en-NZ"/>
-              </w:rPr>
-              <w:t xml:space="preserve"> </w:t>
-            </w:r>
+            </w:pPr>
+          </w:p>
+        </w:tc>
+      </w:tr>
+      <w:tr>
+        <w:trPr>
+          <w:trHeight w:val="2082"/>
+        </w:trPr>
+        <w:tc>
+          <w:tcPr>
+            <w:tcW w:w="415" w:type="dxa"/>
+            <w:tcBorders>
+              <w:top w:val="single" w:sz="4" w:space="0" w:color="auto"/>
+              <w:left w:val="single" w:sz="4" w:space="0" w:color="auto"/>
+              <w:bottom w:val="single" w:sz="4" w:space="0" w:color="auto"/>
+              <w:right w:val="single" w:sz="4" w:space="0" w:color="auto"/>
+            </w:tcBorders>
+            <w:shd w:val="clear" w:color="auto" w:fill="auto"/>
+          </w:tcPr>
+          <w:p>
+            <w:pPr>
+              <w:spacing w:after="0" w:line="240" w:lineRule="auto"/>
+              <w:rPr>
+                <w:rFonts w:cs="Calibri"/>
+              </w:rPr>
+            </w:pPr>
+            <w:r>
+              <w:rPr>
+                <w:rFonts w:cs="Calibri"/>
+              </w:rPr>
+              <w:t>4</w:t>
+            </w:r>
+          </w:p>
+        </w:tc>
+        <w:tc>
+          <w:tcPr>
+            <w:tcW w:w="919" w:type="dxa"/>
+            <w:tcBorders>
+              <w:top w:val="single" w:sz="4" w:space="0" w:color="auto"/>
+              <w:left w:val="nil"/>
+              <w:bottom w:val="single" w:sz="4" w:space="0" w:color="auto"/>
+              <w:right w:val="single" w:sz="4" w:space="0" w:color="auto"/>
+            </w:tcBorders>
+            <w:shd w:val="clear" w:color="auto" w:fill="auto"/>
+          </w:tcPr>
+          <w:p>
+            <w:pPr>
+              <w:spacing w:after="0" w:line="240" w:lineRule="auto"/>
+              <w:rPr>
+                <w:rFonts w:cs="Calibri"/>
+              </w:rPr>
+            </w:pPr>
+            <w:r>
+              <w:rPr>
+                <w:rFonts w:cs="Calibri"/>
+              </w:rPr>
+              <w:t>[08-05-2024]</w:t>
+            </w:r>
+          </w:p>
+        </w:tc>
+        <w:tc>
+          <w:tcPr>
+            <w:tcW w:w="1940" w:type="dxa"/>
+            <w:tcBorders>
+              <w:top w:val="single" w:sz="4" w:space="0" w:color="auto"/>
+              <w:left w:val="nil"/>
+              <w:bottom w:val="single" w:sz="4" w:space="0" w:color="auto"/>
+              <w:right w:val="single" w:sz="4" w:space="0" w:color="auto"/>
+            </w:tcBorders>
+            <w:shd w:val="clear" w:color="auto" w:fill="auto"/>
+          </w:tcPr>
+          <w:p>
+            <w:pPr>
+              <w:spacing w:after="0" w:line="240" w:lineRule="auto"/>
+              <w:rPr>
+                <w:rFonts w:eastAsia="Times New Roman" w:cs="Calibri"/>
+                <w:color w:val="000000"/>
+                <w:lang w:eastAsia="en-NZ"/>
+              </w:rPr>
+            </w:pPr>
+            <w:r>
+              <w:rPr>
+                <w:rFonts w:eastAsia="Times New Roman" w:cs="Calibri"/>
+                <w:color w:val="000000"/>
+                <w:lang w:eastAsia="en-NZ"/>
+              </w:rPr>
+              <w:t>Time overruns</w:t>
+            </w:r>
+          </w:p>
+        </w:tc>
+        <w:tc>
+          <w:tcPr>
+            <w:tcW w:w="1161" w:type="dxa"/>
+            <w:tcBorders>
+              <w:top w:val="single" w:sz="4" w:space="0" w:color="auto"/>
+              <w:left w:val="nil"/>
+              <w:bottom w:val="single" w:sz="4" w:space="0" w:color="auto"/>
+              <w:right w:val="single" w:sz="4" w:space="0" w:color="auto"/>
+            </w:tcBorders>
+            <w:shd w:val="clear" w:color="auto" w:fill="FFC000"/>
+          </w:tcPr>
+          <w:p>
+            <w:pPr>
+              <w:spacing w:after="0" w:line="240" w:lineRule="auto"/>
+              <w:rPr>
+                <w:rFonts w:cs="Calibri"/>
+              </w:rPr>
+            </w:pPr>
+            <w:r>
+              <w:rPr>
+                <w:rFonts w:cs="Calibri"/>
+              </w:rPr>
+              <w:t>High</w:t>
+            </w:r>
+          </w:p>
+        </w:tc>
+        <w:tc>
+          <w:tcPr>
+            <w:tcW w:w="893" w:type="dxa"/>
+            <w:tcBorders>
+              <w:top w:val="single" w:sz="4" w:space="0" w:color="auto"/>
+              <w:left w:val="nil"/>
+              <w:bottom w:val="single" w:sz="4" w:space="0" w:color="auto"/>
+              <w:right w:val="single" w:sz="4" w:space="0" w:color="auto"/>
+            </w:tcBorders>
+            <w:shd w:val="clear" w:color="auto" w:fill="FF0000"/>
+          </w:tcPr>
+          <w:p>
+            <w:pPr>
+              <w:spacing w:after="0" w:line="240" w:lineRule="auto"/>
+              <w:rPr>
+                <w:rFonts w:eastAsia="Times New Roman" w:cs="Calibri"/>
+                <w:color w:val="000000"/>
+                <w:lang w:eastAsia="en-NZ"/>
+              </w:rPr>
+            </w:pPr>
+            <w:r>
+              <w:rPr>
+                <w:rFonts w:eastAsia="Times New Roman" w:cs="Calibri"/>
+                <w:color w:val="000000"/>
+                <w:lang w:eastAsia="en-NZ"/>
+              </w:rPr>
+              <w:t>Medium</w:t>
+            </w:r>
+          </w:p>
+        </w:tc>
+        <w:tc>
+          <w:tcPr>
+            <w:tcW w:w="1131" w:type="dxa"/>
+            <w:tcBorders>
+              <w:top w:val="single" w:sz="4" w:space="0" w:color="auto"/>
+              <w:left w:val="nil"/>
+              <w:bottom w:val="single" w:sz="4" w:space="0" w:color="auto"/>
+              <w:right w:val="single" w:sz="4" w:space="0" w:color="auto"/>
+            </w:tcBorders>
+            <w:shd w:val="clear" w:color="auto" w:fill="auto"/>
+          </w:tcPr>
+          <w:p>
+            <w:pPr>
+              <w:spacing w:after="0" w:line="240" w:lineRule="auto"/>
+              <w:rPr>
+                <w:rFonts w:eastAsia="Times New Roman" w:cs="Calibri"/>
+                <w:color w:val="000000"/>
+                <w:lang w:eastAsia="en-NZ"/>
+              </w:rPr>
+            </w:pPr>
+            <w:r>
+              <w:rPr>
+                <w:rFonts w:eastAsia="Times New Roman" w:cs="Calibri"/>
+                <w:color w:val="000000"/>
+                <w:lang w:eastAsia="en-NZ"/>
+              </w:rPr>
+              <w:t>High</w:t>
+            </w:r>
+          </w:p>
+        </w:tc>
+        <w:tc>
+          <w:tcPr>
+            <w:tcW w:w="1033" w:type="dxa"/>
+            <w:tcBorders>
+              <w:top w:val="single" w:sz="4" w:space="0" w:color="auto"/>
+              <w:left w:val="nil"/>
+              <w:bottom w:val="single" w:sz="4" w:space="0" w:color="auto"/>
+              <w:right w:val="single" w:sz="4" w:space="0" w:color="auto"/>
+            </w:tcBorders>
+            <w:shd w:val="clear" w:color="auto" w:fill="auto"/>
+          </w:tcPr>
+          <w:p>
+            <w:pPr>
+              <w:spacing w:after="0" w:line="240" w:lineRule="auto"/>
+              <w:rPr>
+                <w:rFonts w:cs="Calibri"/>
+              </w:rPr>
+            </w:pPr>
+            <w:r>
+              <w:rPr>
+                <w:rFonts w:cs="Calibri"/>
+              </w:rPr>
+              <w:t>Project Manager</w:t>
+            </w:r>
+          </w:p>
+        </w:tc>
+        <w:tc>
+          <w:tcPr>
+            <w:tcW w:w="1941" w:type="dxa"/>
+            <w:tcBorders>
+              <w:top w:val="single" w:sz="4" w:space="0" w:color="auto"/>
+              <w:left w:val="nil"/>
+              <w:bottom w:val="single" w:sz="4" w:space="0" w:color="auto"/>
+              <w:right w:val="single" w:sz="4" w:space="0" w:color="auto"/>
+            </w:tcBorders>
+            <w:shd w:val="clear" w:color="auto" w:fill="auto"/>
+          </w:tcPr>
+          <w:p>
+            <w:pPr>
+              <w:spacing w:after="0" w:line="240" w:lineRule="auto"/>
+              <w:rPr>
+                <w:rFonts w:eastAsia="Times New Roman" w:cs="Calibri"/>
+                <w:color w:val="000000"/>
+                <w:lang w:eastAsia="en-NZ"/>
+              </w:rPr>
+            </w:pPr>
+            <w:r>
+              <w:rPr>
+                <w:rFonts w:eastAsia="Times New Roman" w:cs="Calibri"/>
+                <w:color w:val="000000"/>
+                <w:lang w:eastAsia="en-NZ"/>
+              </w:rPr>
+              <w:t>Regular Communication, alongside progress updates</w:t>
+            </w:r>
+          </w:p>
+        </w:tc>
+        <w:tc>
+          <w:tcPr>
+            <w:tcW w:w="802" w:type="dxa"/>
+            <w:tcBorders>
+              <w:top w:val="single" w:sz="4" w:space="0" w:color="auto"/>
+              <w:left w:val="nil"/>
+              <w:bottom w:val="single" w:sz="4" w:space="0" w:color="auto"/>
+              <w:right w:val="single" w:sz="4" w:space="0" w:color="auto"/>
+            </w:tcBorders>
+            <w:shd w:val="clear" w:color="auto" w:fill="auto"/>
+          </w:tcPr>
+          <w:p>
+            <w:pPr>
+              <w:rPr>
+                <w:rFonts w:cs="Calibri"/>
+              </w:rPr>
+            </w:pPr>
+            <w:r>
+              <w:rPr>
+                <w:rFonts w:cs="Calibri"/>
+              </w:rPr>
+              <w:t>Closed</w:t>
+            </w:r>
+          </w:p>
+        </w:tc>
+        <w:tc>
+          <w:tcPr>
+            <w:tcW w:w="4245" w:type="dxa"/>
+            <w:tcBorders>
+              <w:top w:val="single" w:sz="4" w:space="0" w:color="auto"/>
+              <w:left w:val="nil"/>
+              <w:bottom w:val="single" w:sz="4" w:space="0" w:color="auto"/>
+              <w:right w:val="single" w:sz="4" w:space="0" w:color="auto"/>
+            </w:tcBorders>
+            <w:shd w:val="clear" w:color="auto" w:fill="auto"/>
+          </w:tcPr>
+          <w:p>
+            <w:pPr>
+              <w:spacing w:after="0" w:line="240" w:lineRule="auto"/>
+            </w:pPr>
+          </w:p>
+        </w:tc>
+      </w:tr>
+      <w:tr>
+        <w:trPr>
+          <w:trHeight w:val="2082"/>
+        </w:trPr>
+        <w:tc>
+          <w:tcPr>
+            <w:tcW w:w="415" w:type="dxa"/>
+            <w:tcBorders>
+              <w:top w:val="single" w:sz="4" w:space="0" w:color="auto"/>
+              <w:left w:val="single" w:sz="4" w:space="0" w:color="auto"/>
+              <w:bottom w:val="single" w:sz="4" w:space="0" w:color="auto"/>
+              <w:right w:val="single" w:sz="4" w:space="0" w:color="auto"/>
+            </w:tcBorders>
+            <w:shd w:val="clear" w:color="auto" w:fill="auto"/>
+          </w:tcPr>
+          <w:p>
+            <w:pPr>
+              <w:spacing w:after="0" w:line="240" w:lineRule="auto"/>
+              <w:rPr>
+                <w:rFonts w:cs="Calibri"/>
+              </w:rPr>
+            </w:pPr>
+            <w:r>
+              <w:rPr>
+                <w:rFonts w:cs="Calibri"/>
+              </w:rPr>
+              <w:t>5</w:t>
+            </w:r>
+          </w:p>
+        </w:tc>
+        <w:tc>
+          <w:tcPr>
+            <w:tcW w:w="919" w:type="dxa"/>
+            <w:tcBorders>
+              <w:top w:val="single" w:sz="4" w:space="0" w:color="auto"/>
+              <w:left w:val="nil"/>
+              <w:bottom w:val="single" w:sz="4" w:space="0" w:color="auto"/>
+              <w:right w:val="single" w:sz="4" w:space="0" w:color="auto"/>
+            </w:tcBorders>
+            <w:shd w:val="clear" w:color="auto" w:fill="auto"/>
+          </w:tcPr>
+          <w:p>
+            <w:pPr>
+              <w:spacing w:after="0" w:line="240" w:lineRule="auto"/>
+              <w:rPr>
+                <w:rFonts w:cs="Calibri"/>
+              </w:rPr>
+            </w:pPr>
+            <w:r>
+              <w:rPr>
+                <w:rFonts w:cs="Calibri"/>
+              </w:rPr>
+              <w:t>[08-05-2024]</w:t>
+            </w:r>
+          </w:p>
+        </w:tc>
+        <w:tc>
+          <w:tcPr>
+            <w:tcW w:w="1940" w:type="dxa"/>
+            <w:tcBorders>
+              <w:top w:val="single" w:sz="4" w:space="0" w:color="auto"/>
+              <w:left w:val="nil"/>
+              <w:bottom w:val="single" w:sz="4" w:space="0" w:color="auto"/>
+              <w:right w:val="single" w:sz="4" w:space="0" w:color="auto"/>
+            </w:tcBorders>
+            <w:shd w:val="clear" w:color="auto" w:fill="auto"/>
+          </w:tcPr>
+          <w:p>
+            <w:pPr>
+              <w:spacing w:after="0" w:line="240" w:lineRule="auto"/>
+              <w:rPr>
+                <w:rFonts w:eastAsia="Times New Roman" w:cs="Calibri"/>
+                <w:color w:val="000000"/>
+                <w:lang w:eastAsia="en-NZ"/>
+              </w:rPr>
+            </w:pPr>
+            <w:r>
+              <w:rPr>
+                <w:rFonts w:eastAsia="Times New Roman" w:cs="Calibri"/>
+                <w:color w:val="000000"/>
+                <w:lang w:eastAsia="en-NZ"/>
+              </w:rPr>
+              <w:t>Data loss event</w:t>
+            </w:r>
+          </w:p>
+        </w:tc>
+        <w:tc>
+          <w:tcPr>
+            <w:tcW w:w="1161" w:type="dxa"/>
+            <w:tcBorders>
+              <w:top w:val="single" w:sz="4" w:space="0" w:color="auto"/>
+              <w:left w:val="nil"/>
+              <w:bottom w:val="single" w:sz="4" w:space="0" w:color="auto"/>
+              <w:right w:val="single" w:sz="4" w:space="0" w:color="auto"/>
+            </w:tcBorders>
+            <w:shd w:val="clear" w:color="auto" w:fill="FFC000"/>
+          </w:tcPr>
+          <w:p>
+            <w:pPr>
+              <w:spacing w:after="0" w:line="240" w:lineRule="auto"/>
+              <w:rPr>
+                <w:rFonts w:cs="Calibri"/>
+              </w:rPr>
+            </w:pPr>
+            <w:r>
+              <w:rPr>
+                <w:rFonts w:cs="Calibri"/>
+              </w:rPr>
+              <w:t>High</w:t>
+            </w:r>
+          </w:p>
+        </w:tc>
+        <w:tc>
+          <w:tcPr>
+            <w:tcW w:w="893" w:type="dxa"/>
+            <w:tcBorders>
+              <w:top w:val="single" w:sz="4" w:space="0" w:color="auto"/>
+              <w:left w:val="nil"/>
+              <w:bottom w:val="single" w:sz="4" w:space="0" w:color="auto"/>
+              <w:right w:val="single" w:sz="4" w:space="0" w:color="auto"/>
+            </w:tcBorders>
+            <w:shd w:val="clear" w:color="auto" w:fill="FF0000"/>
+          </w:tcPr>
+          <w:p>
+            <w:pPr>
+              <w:spacing w:after="0" w:line="240" w:lineRule="auto"/>
+              <w:rPr>
+                <w:rFonts w:eastAsia="Times New Roman" w:cs="Calibri"/>
+                <w:color w:val="000000"/>
+                <w:lang w:eastAsia="en-NZ"/>
+              </w:rPr>
+            </w:pPr>
+            <w:r>
+              <w:rPr>
+                <w:rFonts w:eastAsia="Times New Roman" w:cs="Calibri"/>
+                <w:color w:val="000000"/>
+                <w:lang w:eastAsia="en-NZ"/>
+              </w:rPr>
+              <w:t>Extreme</w:t>
+            </w:r>
+          </w:p>
+        </w:tc>
+        <w:tc>
+          <w:tcPr>
+            <w:tcW w:w="1131" w:type="dxa"/>
+            <w:tcBorders>
+              <w:top w:val="single" w:sz="4" w:space="0" w:color="auto"/>
+              <w:left w:val="nil"/>
+              <w:bottom w:val="single" w:sz="4" w:space="0" w:color="auto"/>
+              <w:right w:val="single" w:sz="4" w:space="0" w:color="auto"/>
+            </w:tcBorders>
+            <w:shd w:val="clear" w:color="auto" w:fill="auto"/>
+          </w:tcPr>
+          <w:p>
+            <w:pPr>
+              <w:spacing w:after="0" w:line="240" w:lineRule="auto"/>
+              <w:rPr>
+                <w:rFonts w:eastAsia="Times New Roman" w:cs="Calibri"/>
+                <w:color w:val="000000"/>
+                <w:lang w:eastAsia="en-NZ"/>
+              </w:rPr>
+            </w:pPr>
+            <w:r>
+              <w:rPr>
+                <w:rFonts w:eastAsia="Times New Roman" w:cs="Calibri"/>
+                <w:color w:val="000000"/>
+                <w:lang w:eastAsia="en-NZ"/>
+              </w:rPr>
+              <w:t>High</w:t>
+            </w:r>
+          </w:p>
+        </w:tc>
+        <w:tc>
+          <w:tcPr>
+            <w:tcW w:w="1033" w:type="dxa"/>
+            <w:tcBorders>
+              <w:top w:val="single" w:sz="4" w:space="0" w:color="auto"/>
+              <w:left w:val="nil"/>
+              <w:bottom w:val="single" w:sz="4" w:space="0" w:color="auto"/>
+              <w:right w:val="single" w:sz="4" w:space="0" w:color="auto"/>
+            </w:tcBorders>
+            <w:shd w:val="clear" w:color="auto" w:fill="auto"/>
+          </w:tcPr>
+          <w:p>
+            <w:pPr>
+              <w:spacing w:after="0" w:line="240" w:lineRule="auto"/>
+              <w:rPr>
+                <w:rFonts w:cs="Calibri"/>
+              </w:rPr>
+            </w:pPr>
+            <w:r>
+              <w:rPr>
+                <w:rFonts w:cs="Calibri"/>
+              </w:rPr>
+              <w:t>Project Manager</w:t>
+            </w:r>
+          </w:p>
+        </w:tc>
+        <w:tc>
+          <w:tcPr>
+            <w:tcW w:w="1941" w:type="dxa"/>
+            <w:tcBorders>
+              <w:top w:val="single" w:sz="4" w:space="0" w:color="auto"/>
+              <w:left w:val="nil"/>
+              <w:bottom w:val="single" w:sz="4" w:space="0" w:color="auto"/>
+              <w:right w:val="single" w:sz="4" w:space="0" w:color="auto"/>
+            </w:tcBorders>
+            <w:shd w:val="clear" w:color="auto" w:fill="auto"/>
+          </w:tcPr>
+          <w:p>
+            <w:pPr>
+              <w:spacing w:after="0" w:line="240" w:lineRule="auto"/>
+              <w:rPr>
+                <w:rFonts w:eastAsia="Times New Roman" w:cs="Calibri"/>
+                <w:color w:val="000000"/>
+                <w:lang w:eastAsia="en-NZ"/>
+              </w:rPr>
+            </w:pPr>
+            <w:r>
+              <w:rPr>
+                <w:rFonts w:eastAsia="Times New Roman" w:cs="Calibri"/>
+                <w:color w:val="000000"/>
+                <w:lang w:eastAsia="en-NZ"/>
+              </w:rPr>
+              <w:t>Regular backups, plus open communication with the client to disclose such delays</w:t>
+            </w:r>
+          </w:p>
+        </w:tc>
+        <w:tc>
+          <w:tcPr>
+            <w:tcW w:w="802" w:type="dxa"/>
+            <w:tcBorders>
+              <w:top w:val="single" w:sz="4" w:space="0" w:color="auto"/>
+              <w:left w:val="nil"/>
+              <w:bottom w:val="single" w:sz="4" w:space="0" w:color="auto"/>
+              <w:right w:val="single" w:sz="4" w:space="0" w:color="auto"/>
+            </w:tcBorders>
+            <w:shd w:val="clear" w:color="auto" w:fill="auto"/>
+          </w:tcPr>
+          <w:p>
+            <w:pPr>
+              <w:rPr>
+                <w:rFonts w:cs="Calibri"/>
+              </w:rPr>
+            </w:pPr>
+            <w:r>
+              <w:rPr>
+                <w:rFonts w:cs="Calibri"/>
+              </w:rPr>
+              <w:t>Closed</w:t>
+            </w:r>
+          </w:p>
+        </w:tc>
+        <w:tc>
+          <w:tcPr>
+            <w:tcW w:w="4245" w:type="dxa"/>
+            <w:tcBorders>
+              <w:top w:val="single" w:sz="4" w:space="0" w:color="auto"/>
+              <w:left w:val="nil"/>
+              <w:bottom w:val="single" w:sz="4" w:space="0" w:color="auto"/>
+              <w:right w:val="single" w:sz="4" w:space="0" w:color="auto"/>
+            </w:tcBorders>
+            <w:shd w:val="clear" w:color="auto" w:fill="auto"/>
+          </w:tcPr>
+          <w:p>
+            <w:pPr>
+              <w:spacing w:after="0" w:line="240" w:lineRule="auto"/>
+            </w:pPr>
+          </w:p>
+        </w:tc>
+      </w:tr>
+      <w:tr>
+        <w:trPr>
+          <w:trHeight w:val="2082"/>
+        </w:trPr>
+        <w:tc>
+          <w:tcPr>
+            <w:tcW w:w="415" w:type="dxa"/>
+            <w:tcBorders>
+              <w:top w:val="single" w:sz="4" w:space="0" w:color="auto"/>
+              <w:left w:val="single" w:sz="4" w:space="0" w:color="auto"/>
+              <w:bottom w:val="single" w:sz="4" w:space="0" w:color="auto"/>
+              <w:right w:val="single" w:sz="4" w:space="0" w:color="auto"/>
+            </w:tcBorders>
+            <w:shd w:val="clear" w:color="auto" w:fill="auto"/>
+          </w:tcPr>
+          <w:p>
+            <w:pPr>
+              <w:spacing w:after="0" w:line="240" w:lineRule="auto"/>
+              <w:rPr>
+                <w:rFonts w:cs="Calibri"/>
+              </w:rPr>
+            </w:pPr>
+            <w:r>
+              <w:rPr>
+                <w:rFonts w:cs="Calibri"/>
+              </w:rPr>
+              <w:t>6</w:t>
+            </w:r>
+          </w:p>
+        </w:tc>
+        <w:tc>
+          <w:tcPr>
+            <w:tcW w:w="919" w:type="dxa"/>
+            <w:tcBorders>
+              <w:top w:val="single" w:sz="4" w:space="0" w:color="auto"/>
+              <w:left w:val="nil"/>
+              <w:bottom w:val="single" w:sz="4" w:space="0" w:color="auto"/>
+              <w:right w:val="single" w:sz="4" w:space="0" w:color="auto"/>
+            </w:tcBorders>
+            <w:shd w:val="clear" w:color="auto" w:fill="auto"/>
+          </w:tcPr>
+          <w:p>
+            <w:pPr>
+              <w:spacing w:after="0" w:line="240" w:lineRule="auto"/>
+              <w:rPr>
+                <w:rFonts w:cs="Calibri"/>
+              </w:rPr>
+            </w:pPr>
+            <w:r>
+              <w:rPr>
+                <w:rFonts w:cs="Calibri"/>
+              </w:rPr>
+              <w:t>[08-05-2024]</w:t>
+            </w:r>
+          </w:p>
+        </w:tc>
+        <w:tc>
+          <w:tcPr>
+            <w:tcW w:w="1940" w:type="dxa"/>
+            <w:tcBorders>
+              <w:top w:val="single" w:sz="4" w:space="0" w:color="auto"/>
+              <w:left w:val="nil"/>
+              <w:bottom w:val="single" w:sz="4" w:space="0" w:color="auto"/>
+              <w:right w:val="single" w:sz="4" w:space="0" w:color="auto"/>
+            </w:tcBorders>
+            <w:shd w:val="clear" w:color="auto" w:fill="auto"/>
+          </w:tcPr>
+          <w:p>
+            <w:pPr>
+              <w:spacing w:after="0" w:line="240" w:lineRule="auto"/>
+              <w:rPr>
+                <w:rFonts w:eastAsia="Times New Roman" w:cs="Calibri"/>
+                <w:color w:val="000000"/>
+                <w:lang w:eastAsia="en-NZ"/>
+              </w:rPr>
+            </w:pPr>
+            <w:r>
+              <w:rPr>
+                <w:rFonts w:eastAsia="Times New Roman" w:cs="Calibri"/>
+                <w:color w:val="000000"/>
+                <w:lang w:eastAsia="en-NZ"/>
+              </w:rPr>
+              <w:t>Tasks more complex than initially planned</w:t>
+            </w:r>
+          </w:p>
+        </w:tc>
+        <w:tc>
+          <w:tcPr>
+            <w:tcW w:w="1161" w:type="dxa"/>
+            <w:tcBorders>
+              <w:top w:val="single" w:sz="4" w:space="0" w:color="auto"/>
+              <w:left w:val="nil"/>
+              <w:bottom w:val="single" w:sz="4" w:space="0" w:color="auto"/>
+              <w:right w:val="single" w:sz="4" w:space="0" w:color="auto"/>
+            </w:tcBorders>
+            <w:shd w:val="clear" w:color="auto" w:fill="FFC000"/>
+          </w:tcPr>
+          <w:p>
+            <w:pPr>
+              <w:spacing w:after="0" w:line="240" w:lineRule="auto"/>
+              <w:rPr>
+                <w:rFonts w:cs="Calibri"/>
+              </w:rPr>
+            </w:pPr>
+            <w:r>
+              <w:rPr>
+                <w:rFonts w:cs="Calibri"/>
+              </w:rPr>
+              <w:t>Medium</w:t>
+            </w:r>
+          </w:p>
+        </w:tc>
+        <w:tc>
+          <w:tcPr>
+            <w:tcW w:w="893" w:type="dxa"/>
+            <w:tcBorders>
+              <w:top w:val="single" w:sz="4" w:space="0" w:color="auto"/>
+              <w:left w:val="nil"/>
+              <w:bottom w:val="single" w:sz="4" w:space="0" w:color="auto"/>
+              <w:right w:val="single" w:sz="4" w:space="0" w:color="auto"/>
+            </w:tcBorders>
+            <w:shd w:val="clear" w:color="auto" w:fill="FF0000"/>
+          </w:tcPr>
+          <w:p>
+            <w:pPr>
+              <w:spacing w:after="0" w:line="240" w:lineRule="auto"/>
+              <w:rPr>
+                <w:rFonts w:eastAsia="Times New Roman" w:cs="Calibri"/>
+                <w:color w:val="000000"/>
+                <w:lang w:eastAsia="en-NZ"/>
+              </w:rPr>
+            </w:pPr>
+            <w:r>
+              <w:rPr>
+                <w:rFonts w:eastAsia="Times New Roman" w:cs="Calibri"/>
+                <w:color w:val="000000"/>
+                <w:lang w:eastAsia="en-NZ"/>
+              </w:rPr>
+              <w:t>High</w:t>
+            </w:r>
+          </w:p>
+        </w:tc>
+        <w:tc>
+          <w:tcPr>
+            <w:tcW w:w="1131" w:type="dxa"/>
+            <w:tcBorders>
+              <w:top w:val="single" w:sz="4" w:space="0" w:color="auto"/>
+              <w:left w:val="nil"/>
+              <w:bottom w:val="single" w:sz="4" w:space="0" w:color="auto"/>
+              <w:right w:val="single" w:sz="4" w:space="0" w:color="auto"/>
+            </w:tcBorders>
+            <w:shd w:val="clear" w:color="auto" w:fill="auto"/>
+          </w:tcPr>
+          <w:p>
+            <w:pPr>
+              <w:spacing w:after="0" w:line="240" w:lineRule="auto"/>
+              <w:rPr>
+                <w:rFonts w:eastAsia="Times New Roman" w:cs="Calibri"/>
+                <w:color w:val="000000"/>
+                <w:lang w:eastAsia="en-NZ"/>
+              </w:rPr>
+            </w:pPr>
+            <w:r>
+              <w:rPr>
+                <w:rFonts w:eastAsia="Times New Roman" w:cs="Calibri"/>
+                <w:color w:val="000000"/>
+                <w:lang w:eastAsia="en-NZ"/>
+              </w:rPr>
+              <w:t>High</w:t>
+            </w:r>
+          </w:p>
+        </w:tc>
+        <w:tc>
+          <w:tcPr>
+            <w:tcW w:w="1033" w:type="dxa"/>
+            <w:tcBorders>
+              <w:top w:val="single" w:sz="4" w:space="0" w:color="auto"/>
+              <w:left w:val="nil"/>
+              <w:bottom w:val="single" w:sz="4" w:space="0" w:color="auto"/>
+              <w:right w:val="single" w:sz="4" w:space="0" w:color="auto"/>
+            </w:tcBorders>
+            <w:shd w:val="clear" w:color="auto" w:fill="auto"/>
+          </w:tcPr>
+          <w:p>
+            <w:pPr>
+              <w:spacing w:after="0" w:line="240" w:lineRule="auto"/>
+              <w:rPr>
+                <w:rFonts w:cs="Calibri"/>
+              </w:rPr>
+            </w:pPr>
+            <w:r>
+              <w:rPr>
+                <w:rFonts w:cs="Calibri"/>
+              </w:rPr>
+              <w:t>Project Manager</w:t>
+            </w:r>
+          </w:p>
+        </w:tc>
+        <w:tc>
+          <w:tcPr>
+            <w:tcW w:w="1941" w:type="dxa"/>
+            <w:tcBorders>
+              <w:top w:val="single" w:sz="4" w:space="0" w:color="auto"/>
+              <w:left w:val="nil"/>
+              <w:bottom w:val="single" w:sz="4" w:space="0" w:color="auto"/>
+              <w:right w:val="single" w:sz="4" w:space="0" w:color="auto"/>
+            </w:tcBorders>
+            <w:shd w:val="clear" w:color="auto" w:fill="auto"/>
+          </w:tcPr>
+          <w:p>
+            <w:pPr>
+              <w:spacing w:after="0" w:line="240" w:lineRule="auto"/>
+              <w:rPr>
+                <w:rFonts w:eastAsia="Times New Roman" w:cs="Calibri"/>
+                <w:color w:val="000000"/>
+                <w:lang w:eastAsia="en-NZ"/>
+              </w:rPr>
+            </w:pPr>
+            <w:r>
+              <w:rPr>
+                <w:rFonts w:eastAsia="Times New Roman" w:cs="Calibri"/>
+                <w:color w:val="000000"/>
+                <w:lang w:eastAsia="en-NZ"/>
+              </w:rPr>
+              <w:t>Open communication with the client to tell them about these issues, and potentially hiring someone more skilled as a contractor</w:t>
+            </w:r>
+          </w:p>
+        </w:tc>
+        <w:tc>
+          <w:tcPr>
+            <w:tcW w:w="802" w:type="dxa"/>
+            <w:tcBorders>
+              <w:top w:val="single" w:sz="4" w:space="0" w:color="auto"/>
+              <w:left w:val="nil"/>
+              <w:bottom w:val="single" w:sz="4" w:space="0" w:color="auto"/>
+              <w:right w:val="single" w:sz="4" w:space="0" w:color="auto"/>
+            </w:tcBorders>
+            <w:shd w:val="clear" w:color="auto" w:fill="auto"/>
+          </w:tcPr>
+          <w:p>
+            <w:pPr>
+              <w:rPr>
+                <w:rFonts w:cs="Calibri"/>
+              </w:rPr>
+            </w:pPr>
+            <w:r>
+              <w:rPr>
+                <w:rFonts w:cs="Calibri"/>
+              </w:rPr>
+              <w:t>closed</w:t>
+            </w:r>
+          </w:p>
+        </w:tc>
+        <w:tc>
+          <w:tcPr>
+            <w:tcW w:w="4245" w:type="dxa"/>
+            <w:tcBorders>
+              <w:top w:val="single" w:sz="4" w:space="0" w:color="auto"/>
+              <w:left w:val="nil"/>
+              <w:bottom w:val="single" w:sz="4" w:space="0" w:color="auto"/>
+              <w:right w:val="single" w:sz="4" w:space="0" w:color="auto"/>
+            </w:tcBorders>
+            <w:shd w:val="clear" w:color="auto" w:fill="auto"/>
+          </w:tcPr>
+          <w:p>
+            <w:pPr>
+              <w:spacing w:after="0" w:line="240" w:lineRule="auto"/>
+            </w:pPr>
           </w:p>
         </w:tc>
       </w:tr>
@@ -780,8 +2146,6 @@
         </w:rPr>
         <w:t>Wiki page</w:t>
       </w:r>
-      <w:bookmarkStart w:id="0" w:name="_GoBack"/>
-      <w:bookmarkEnd w:id="0"/>
       <w:r>
         <w:rPr>
           <w:b/>
@@ -793,6 +2157,7 @@
     </w:p>
     <w:p>
       <w:r>
+        <w:lastRenderedPageBreak/>
         <w:t>Table 1: Risk register</w:t>
       </w:r>
       <w:r>
@@ -805,15 +2170,7 @@
     <w:p/>
     <w:p>
       <w:r>
-        <w:t xml:space="preserve">Reference: </w:t>
-      </w:r>
-      <w:proofErr w:type="spellStart"/>
-      <w:r>
-        <w:t>Excelonist</w:t>
-      </w:r>
-      <w:proofErr w:type="spellEnd"/>
-      <w:r>
-        <w:t xml:space="preserve"> (n.d.) </w:t>
+        <w:t xml:space="preserve">Reference: Excelonist (n.d.) </w:t>
       </w:r>
       <w:r>
         <w:rPr>
@@ -838,7 +2195,7 @@
 </file>
 
 <file path=word/numbering.xml><?xml version="1.0" encoding="utf-8"?>
-<w:numbering xmlns:wpc="http://schemas.microsoft.com/office/word/2010/wordprocessingCanvas" xmlns:cx="http://schemas.microsoft.com/office/drawing/2014/chartex" xmlns:cx1="http://schemas.microsoft.com/office/drawing/2015/9/8/chartex" xmlns:cx2="http://schemas.microsoft.com/office/drawing/2015/10/21/chartex" xmlns:cx3="http://schemas.microsoft.com/office/drawing/2016/5/9/chartex" xmlns:cx4="http://schemas.microsoft.com/office/drawing/2016/5/10/chartex" xmlns:cx5="http://schemas.microsoft.com/office/drawing/2016/5/11/chartex" xmlns:cx6="http://schemas.microsoft.com/office/drawing/2016/5/12/chartex" xmlns:cx7="http://schemas.microsoft.com/office/drawing/2016/5/13/chartex" xmlns:cx8="http://schemas.microsoft.com/office/drawing/2016/5/14/chartex" xmlns:mc="http://schemas.openxmlformats.org/markup-compatibility/2006" xmlns:aink="http://schemas.microsoft.com/office/drawing/2016/ink" xmlns:am3d="http://schemas.microsoft.com/office/drawing/2017/model3d" xmlns:o="urn:schemas-microsoft-com:office:office" xmlns:r="http://schemas.openxmlformats.org/officeDocument/2006/relationships" xmlns:m="http://schemas.openxmlformats.org/officeDocument/2006/math" xmlns:v="urn:schemas-microsoft-com:vml" xmlns:wp14="http://schemas.microsoft.com/office/word/2010/wordprocessingDrawing" xmlns:wp="http://schemas.openxmlformats.org/drawingml/2006/wordprocessingDrawing" xmlns:w10="urn:schemas-microsoft-com:office:word" xmlns:w="http://schemas.openxmlformats.org/wordprocessingml/2006/main" xmlns:w14="http://schemas.microsoft.com/office/word/2010/wordml" xmlns:w15="http://schemas.microsoft.com/office/word/2012/wordml" xmlns:w16cid="http://schemas.microsoft.com/office/word/2016/wordml/cid" xmlns:w16se="http://schemas.microsoft.com/office/word/2015/wordml/symex" xmlns:wpg="http://schemas.microsoft.com/office/word/2010/wordprocessingGroup" xmlns:wpi="http://schemas.microsoft.com/office/word/2010/wordprocessingInk" xmlns:wne="http://schemas.microsoft.com/office/word/2006/wordml" xmlns:wps="http://schemas.microsoft.com/office/word/2010/wordprocessingShape" mc:Ignorable="w14 w15 w16se w16cid wp14">
+<w:numbering xmlns:wpc="http://schemas.microsoft.com/office/word/2010/wordprocessingCanvas" xmlns:cx="http://schemas.microsoft.com/office/drawing/2014/chartex" xmlns:cx1="http://schemas.microsoft.com/office/drawing/2015/9/8/chartex" xmlns:cx2="http://schemas.microsoft.com/office/drawing/2015/10/21/chartex" xmlns:cx3="http://schemas.microsoft.com/office/drawing/2016/5/9/chartex" xmlns:cx4="http://schemas.microsoft.com/office/drawing/2016/5/10/chartex" xmlns:cx5="http://schemas.microsoft.com/office/drawing/2016/5/11/chartex" xmlns:cx6="http://schemas.microsoft.com/office/drawing/2016/5/12/chartex" xmlns:cx7="http://schemas.microsoft.com/office/drawing/2016/5/13/chartex" xmlns:cx8="http://schemas.microsoft.com/office/drawing/2016/5/14/chartex" xmlns:mc="http://schemas.openxmlformats.org/markup-compatibility/2006" xmlns:aink="http://schemas.microsoft.com/office/drawing/2016/ink" xmlns:am3d="http://schemas.microsoft.com/office/drawing/2017/model3d" xmlns:o="urn:schemas-microsoft-com:office:office" xmlns:oel="http://schemas.microsoft.com/office/2019/extlst" xmlns:r="http://schemas.openxmlformats.org/officeDocument/2006/relationships" xmlns:m="http://schemas.openxmlformats.org/officeDocument/2006/math" xmlns:v="urn:schemas-microsoft-com:vml" xmlns:wp14="http://schemas.microsoft.com/office/word/2010/wordprocessingDrawing" xmlns:wp="http://schemas.openxmlformats.org/drawingml/2006/wordprocessingDrawing" xmlns:w10="urn:schemas-microsoft-com:office:word" xmlns:w="http://schemas.openxmlformats.org/wordprocessingml/2006/main" xmlns:w14="http://schemas.microsoft.com/office/word/2010/wordml" xmlns:w15="http://schemas.microsoft.com/office/word/2012/wordml" xmlns:w16cex="http://schemas.microsoft.com/office/word/2018/wordml/cex" xmlns:w16cid="http://schemas.microsoft.com/office/word/2016/wordml/cid" xmlns:w16="http://schemas.microsoft.com/office/word/2018/wordml" xmlns:w16du="http://schemas.microsoft.com/office/word/2023/wordml/word16du" xmlns:w16sdtdh="http://schemas.microsoft.com/office/word/2020/wordml/sdtdatahash" xmlns:w16se="http://schemas.microsoft.com/office/word/2015/wordml/symex" xmlns:wpg="http://schemas.microsoft.com/office/word/2010/wordprocessingGroup" xmlns:wpi="http://schemas.microsoft.com/office/word/2010/wordprocessingInk" xmlns:wne="http://schemas.microsoft.com/office/word/2006/wordml" xmlns:wps="http://schemas.microsoft.com/office/word/2010/wordprocessingShape" mc:Ignorable="w14 w15 w16se w16cid w16 w16cex w16sdtdh w16du wp14">
   <w:abstractNum w:abstractNumId="0" w15:restartNumberingAfterBreak="0">
     <w:nsid w:val="FFFFFF88"/>
     <w:multiLevelType w:val="singleLevel"/>
@@ -1500,35 +2857,35 @@
       </w:pPr>
     </w:lvl>
   </w:abstractNum>
-  <w:num w:numId="1">
+  <w:num w:numId="1" w16cid:durableId="1277755949">
     <w:abstractNumId w:val="1"/>
   </w:num>
-  <w:num w:numId="2">
+  <w:num w:numId="2" w16cid:durableId="485633993">
     <w:abstractNumId w:val="0"/>
   </w:num>
-  <w:num w:numId="3">
+  <w:num w:numId="3" w16cid:durableId="1789087773">
     <w:abstractNumId w:val="6"/>
   </w:num>
-  <w:num w:numId="4">
+  <w:num w:numId="4" w16cid:durableId="1333416326">
     <w:abstractNumId w:val="5"/>
   </w:num>
-  <w:num w:numId="5">
+  <w:num w:numId="5" w16cid:durableId="1568809378">
     <w:abstractNumId w:val="4"/>
   </w:num>
-  <w:num w:numId="6">
+  <w:num w:numId="6" w16cid:durableId="357969627">
     <w:abstractNumId w:val="7"/>
   </w:num>
-  <w:num w:numId="7">
+  <w:num w:numId="7" w16cid:durableId="1440761804">
     <w:abstractNumId w:val="3"/>
   </w:num>
-  <w:num w:numId="8">
+  <w:num w:numId="8" w16cid:durableId="944070376">
     <w:abstractNumId w:val="2"/>
   </w:num>
 </w:numbering>
 </file>
 
 <file path=word/styles.xml><?xml version="1.0" encoding="utf-8"?>
-<w:styles xmlns:mc="http://schemas.openxmlformats.org/markup-compatibility/2006" xmlns:r="http://schemas.openxmlformats.org/officeDocument/2006/relationships" xmlns:w="http://schemas.openxmlformats.org/wordprocessingml/2006/main" xmlns:w14="http://schemas.microsoft.com/office/word/2010/wordml" xmlns:w15="http://schemas.microsoft.com/office/word/2012/wordml" xmlns:w16cid="http://schemas.microsoft.com/office/word/2016/wordml/cid" xmlns:w16se="http://schemas.microsoft.com/office/word/2015/wordml/symex" mc:Ignorable="w14 w15 w16se w16cid">
+<w:styles xmlns:mc="http://schemas.openxmlformats.org/markup-compatibility/2006" xmlns:r="http://schemas.openxmlformats.org/officeDocument/2006/relationships" xmlns:w="http://schemas.openxmlformats.org/wordprocessingml/2006/main" xmlns:w14="http://schemas.microsoft.com/office/word/2010/wordml" xmlns:w15="http://schemas.microsoft.com/office/word/2012/wordml" xmlns:w16cex="http://schemas.microsoft.com/office/word/2018/wordml/cex" xmlns:w16cid="http://schemas.microsoft.com/office/word/2016/wordml/cid" xmlns:w16="http://schemas.microsoft.com/office/word/2018/wordml" xmlns:w16du="http://schemas.microsoft.com/office/word/2023/wordml/word16du" xmlns:w16sdtdh="http://schemas.microsoft.com/office/word/2020/wordml/sdtdatahash" xmlns:w16se="http://schemas.microsoft.com/office/word/2015/wordml/symex" mc:Ignorable="w14 w15 w16se w16cid w16 w16cex w16sdtdh w16du">
   <w:docDefaults>
     <w:rPrDefault>
       <w:rPr>
@@ -1544,7 +2901,7 @@
       </w:pPr>
     </w:pPrDefault>
   </w:docDefaults>
-  <w:latentStyles w:defLockedState="0" w:defUIPriority="99" w:defSemiHidden="0" w:defUnhideWhenUsed="0" w:defQFormat="0" w:count="375">
+  <w:latentStyles w:defLockedState="0" w:defUIPriority="99" w:defSemiHidden="0" w:defUnhideWhenUsed="0" w:defQFormat="0" w:count="376">
     <w:lsdException w:name="Normal" w:uiPriority="0" w:qFormat="1"/>
     <w:lsdException w:name="heading 1" w:uiPriority="9" w:qFormat="1"/>
     <w:lsdException w:name="heading 2" w:uiPriority="9" w:qFormat="1"/>
@@ -1916,6 +3273,7 @@
     <w:lsdException w:name="Smart Hyperlink" w:semiHidden="1" w:unhideWhenUsed="1"/>
     <w:lsdException w:name="Hashtag" w:semiHidden="1" w:unhideWhenUsed="1"/>
     <w:lsdException w:name="Unresolved Mention" w:semiHidden="1" w:unhideWhenUsed="1"/>
+    <w:lsdException w:name="Smart Link" w:semiHidden="1" w:unhideWhenUsed="1"/>
   </w:latentStyles>
   <w:style w:type="paragraph" w:default="1" w:styleId="Normal">
     <w:name w:val="Normal"/>
@@ -2320,4 +3678,290 @@
   <a:objectDefaults/>
   <a:extraClrSchemeLst/>
 </a:theme>
+</file>
+
+<file path=customXml/item1.xml><?xml version="1.0" encoding="utf-8"?>
+<p:properties xmlns:p="http://schemas.microsoft.com/office/2006/metadata/properties" xmlns:xsi="http://www.w3.org/2001/XMLSchema-instance" xmlns:pc="http://schemas.microsoft.com/office/infopath/2007/PartnerControls">
+  <documentManagement>
+    <_activity xmlns="2af50fb3-ac05-4619-85e1-17e26ad7a5e6" xsi:nil="true"/>
+  </documentManagement>
+</p:properties>
+</file>
+
+<file path=customXml/item2.xml><?xml version="1.0" encoding="utf-8"?>
+<?mso-contentType ?>
+<FormTemplates xmlns="http://schemas.microsoft.com/sharepoint/v3/contenttype/forms">
+  <Display>DocumentLibraryForm</Display>
+  <Edit>DocumentLibraryForm</Edit>
+  <New>DocumentLibraryForm</New>
+</FormTemplates>
+</file>
+
+<file path=customXml/item3.xml><?xml version="1.0" encoding="utf-8"?>
+<ct:contentTypeSchema xmlns:ct="http://schemas.microsoft.com/office/2006/metadata/contentType" xmlns:ma="http://schemas.microsoft.com/office/2006/metadata/properties/metaAttributes" ct:_="" ma:_="" ma:contentTypeName="Document" ma:contentTypeID="0x0101006111BADE4FDB794D841E67DC1709A6C2" ma:contentTypeVersion="14" ma:contentTypeDescription="Create a new document." ma:contentTypeScope="" ma:versionID="be7d9b00cead794b4697c1c7f2ad779f">
+  <xsd:schema xmlns:xsd="http://www.w3.org/2001/XMLSchema" xmlns:xs="http://www.w3.org/2001/XMLSchema" xmlns:p="http://schemas.microsoft.com/office/2006/metadata/properties" xmlns:ns3="2af50fb3-ac05-4619-85e1-17e26ad7a5e6" xmlns:ns4="2f40da31-615f-4fd3-ba09-b5a56c2cf9e1" targetNamespace="http://schemas.microsoft.com/office/2006/metadata/properties" ma:root="true" ma:fieldsID="b3b77b77712de39b40bc2dc762d558e9" ns3:_="" ns4:_="">
+    <xsd:import namespace="2af50fb3-ac05-4619-85e1-17e26ad7a5e6"/>
+    <xsd:import namespace="2f40da31-615f-4fd3-ba09-b5a56c2cf9e1"/>
+    <xsd:element name="properties">
+      <xsd:complexType>
+        <xsd:sequence>
+          <xsd:element name="documentManagement">
+            <xsd:complexType>
+              <xsd:all>
+                <xsd:element ref="ns3:MediaServiceMetadata" minOccurs="0"/>
+                <xsd:element ref="ns3:MediaServiceFastMetadata" minOccurs="0"/>
+                <xsd:element ref="ns3:MediaServiceDateTaken" minOccurs="0"/>
+                <xsd:element ref="ns3:MediaServiceAutoTags" minOccurs="0"/>
+                <xsd:element ref="ns3:MediaServiceLocation" minOccurs="0"/>
+                <xsd:element ref="ns3:MediaServiceGenerationTime" minOccurs="0"/>
+                <xsd:element ref="ns3:MediaServiceEventHashCode" minOccurs="0"/>
+                <xsd:element ref="ns3:MediaLengthInSeconds" minOccurs="0"/>
+                <xsd:element ref="ns3:MediaServiceSearchProperties" minOccurs="0"/>
+                <xsd:element ref="ns3:MediaServiceObjectDetectorVersions" minOccurs="0"/>
+                <xsd:element ref="ns3:_activity" minOccurs="0"/>
+                <xsd:element ref="ns4:SharedWithUsers" minOccurs="0"/>
+                <xsd:element ref="ns4:SharedWithDetails" minOccurs="0"/>
+                <xsd:element ref="ns4:SharingHintHash" minOccurs="0"/>
+              </xsd:all>
+            </xsd:complexType>
+          </xsd:element>
+        </xsd:sequence>
+      </xsd:complexType>
+    </xsd:element>
+  </xsd:schema>
+  <xsd:schema xmlns:xsd="http://www.w3.org/2001/XMLSchema" xmlns:xs="http://www.w3.org/2001/XMLSchema" xmlns:dms="http://schemas.microsoft.com/office/2006/documentManagement/types" xmlns:pc="http://schemas.microsoft.com/office/infopath/2007/PartnerControls" targetNamespace="2af50fb3-ac05-4619-85e1-17e26ad7a5e6" elementFormDefault="qualified">
+    <xsd:import namespace="http://schemas.microsoft.com/office/2006/documentManagement/types"/>
+    <xsd:import namespace="http://schemas.microsoft.com/office/infopath/2007/PartnerControls"/>
+    <xsd:element name="MediaServiceMetadata" ma:index="8" nillable="true" ma:displayName="MediaServiceMetadata" ma:hidden="true" ma:internalName="MediaServiceMetadata" ma:readOnly="true">
+      <xsd:simpleType>
+        <xsd:restriction base="dms:Note"/>
+      </xsd:simpleType>
+    </xsd:element>
+    <xsd:element name="MediaServiceFastMetadata" ma:index="9" nillable="true" ma:displayName="MediaServiceFastMetadata" ma:hidden="true" ma:internalName="MediaServiceFastMetadata" ma:readOnly="true">
+      <xsd:simpleType>
+        <xsd:restriction base="dms:Note"/>
+      </xsd:simpleType>
+    </xsd:element>
+    <xsd:element name="MediaServiceDateTaken" ma:index="10" nillable="true" ma:displayName="MediaServiceDateTaken" ma:hidden="true" ma:indexed="true" ma:internalName="MediaServiceDateTaken" ma:readOnly="true">
+      <xsd:simpleType>
+        <xsd:restriction base="dms:Text"/>
+      </xsd:simpleType>
+    </xsd:element>
+    <xsd:element name="MediaServiceAutoTags" ma:index="11" nillable="true" ma:displayName="Tags" ma:internalName="MediaServiceAutoTags" ma:readOnly="true">
+      <xsd:simpleType>
+        <xsd:restriction base="dms:Text"/>
+      </xsd:simpleType>
+    </xsd:element>
+    <xsd:element name="MediaServiceLocation" ma:index="12" nillable="true" ma:displayName="Location" ma:indexed="true" ma:internalName="MediaServiceLocation" ma:readOnly="true">
+      <xsd:simpleType>
+        <xsd:restriction base="dms:Text"/>
+      </xsd:simpleType>
+    </xsd:element>
+    <xsd:element name="MediaServiceGenerationTime" ma:index="13" nillable="true" ma:displayName="MediaServiceGenerationTime" ma:hidden="true" ma:internalName="MediaServiceGenerationTime" ma:readOnly="true">
+      <xsd:simpleType>
+        <xsd:restriction base="dms:Text"/>
+      </xsd:simpleType>
+    </xsd:element>
+    <xsd:element name="MediaServiceEventHashCode" ma:index="14" nillable="true" ma:displayName="MediaServiceEventHashCode" ma:hidden="true" ma:internalName="MediaServiceEventHashCode" ma:readOnly="true">
+      <xsd:simpleType>
+        <xsd:restriction base="dms:Text"/>
+      </xsd:simpleType>
+    </xsd:element>
+    <xsd:element name="MediaLengthInSeconds" ma:index="15" nillable="true" ma:displayName="MediaLengthInSeconds" ma:hidden="true" ma:internalName="MediaLengthInSeconds" ma:readOnly="true">
+      <xsd:simpleType>
+        <xsd:restriction base="dms:Unknown"/>
+      </xsd:simpleType>
+    </xsd:element>
+    <xsd:element name="MediaServiceSearchProperties" ma:index="16" nillable="true" ma:displayName="MediaServiceSearchProperties" ma:hidden="true" ma:internalName="MediaServiceSearchProperties" ma:readOnly="true">
+      <xsd:simpleType>
+        <xsd:restriction base="dms:Note"/>
+      </xsd:simpleType>
+    </xsd:element>
+    <xsd:element name="MediaServiceObjectDetectorVersions" ma:index="17" nillable="true" ma:displayName="MediaServiceObjectDetectorVersions" ma:hidden="true" ma:indexed="true" ma:internalName="MediaServiceObjectDetectorVersions" ma:readOnly="true">
+      <xsd:simpleType>
+        <xsd:restriction base="dms:Text"/>
+      </xsd:simpleType>
+    </xsd:element>
+    <xsd:element name="_activity" ma:index="18" nillable="true" ma:displayName="_activity" ma:hidden="true" ma:internalName="_activity">
+      <xsd:simpleType>
+        <xsd:restriction base="dms:Note"/>
+      </xsd:simpleType>
+    </xsd:element>
+  </xsd:schema>
+  <xsd:schema xmlns:xsd="http://www.w3.org/2001/XMLSchema" xmlns:xs="http://www.w3.org/2001/XMLSchema" xmlns:dms="http://schemas.microsoft.com/office/2006/documentManagement/types" xmlns:pc="http://schemas.microsoft.com/office/infopath/2007/PartnerControls" targetNamespace="2f40da31-615f-4fd3-ba09-b5a56c2cf9e1" elementFormDefault="qualified">
+    <xsd:import namespace="http://schemas.microsoft.com/office/2006/documentManagement/types"/>
+    <xsd:import namespace="http://schemas.microsoft.com/office/infopath/2007/PartnerControls"/>
+    <xsd:element name="SharedWithUsers" ma:index="19" nillable="true" ma:displayName="Shared With" ma:internalName="SharedWithUsers" ma:readOnly="true">
+      <xsd:complexType>
+        <xsd:complexContent>
+          <xsd:extension base="dms:UserMulti">
+            <xsd:sequence>
+              <xsd:element name="UserInfo" minOccurs="0" maxOccurs="unbounded">
+                <xsd:complexType>
+                  <xsd:sequence>
+                    <xsd:element name="DisplayName" type="xsd:string" minOccurs="0"/>
+                    <xsd:element name="AccountId" type="dms:UserId" minOccurs="0" nillable="true"/>
+                    <xsd:element name="AccountType" type="xsd:string" minOccurs="0"/>
+                  </xsd:sequence>
+                </xsd:complexType>
+              </xsd:element>
+            </xsd:sequence>
+          </xsd:extension>
+        </xsd:complexContent>
+      </xsd:complexType>
+    </xsd:element>
+    <xsd:element name="SharedWithDetails" ma:index="20" nillable="true" ma:displayName="Shared With Details" ma:internalName="SharedWithDetails" ma:readOnly="true">
+      <xsd:simpleType>
+        <xsd:restriction base="dms:Note">
+          <xsd:maxLength value="255"/>
+        </xsd:restriction>
+      </xsd:simpleType>
+    </xsd:element>
+    <xsd:element name="SharingHintHash" ma:index="21" nillable="true" ma:displayName="Sharing Hint Hash" ma:hidden="true" ma:internalName="SharingHintHash" ma:readOnly="true">
+      <xsd:simpleType>
+        <xsd:restriction base="dms:Text"/>
+      </xsd:simpleType>
+    </xsd:element>
+  </xsd:schema>
+  <xsd:schema xmlns="http://schemas.openxmlformats.org/package/2006/metadata/core-properties" xmlns:xsd="http://www.w3.org/2001/XMLSchema" xmlns:xsi="http://www.w3.org/2001/XMLSchema-instance" xmlns:dc="http://purl.org/dc/elements/1.1/" xmlns:dcterms="http://purl.org/dc/terms/" xmlns:odoc="http://schemas.microsoft.com/internal/obd" targetNamespace="http://schemas.openxmlformats.org/package/2006/metadata/core-properties" elementFormDefault="qualified" attributeFormDefault="unqualified" blockDefault="#all">
+    <xsd:import namespace="http://purl.org/dc/elements/1.1/" schemaLocation="http://dublincore.org/schemas/xmls/qdc/2003/04/02/dc.xsd"/>
+    <xsd:import namespace="http://purl.org/dc/terms/" schemaLocation="http://dublincore.org/schemas/xmls/qdc/2003/04/02/dcterms.xsd"/>
+    <xsd:element name="coreProperties" type="CT_coreProperties"/>
+    <xsd:complexType name="CT_coreProperties">
+      <xsd:all>
+        <xsd:element ref="dc:creator" minOccurs="0" maxOccurs="1"/>
+        <xsd:element ref="dcterms:created" minOccurs="0" maxOccurs="1"/>
+        <xsd:element ref="dc:identifier" minOccurs="0" maxOccurs="1"/>
+        <xsd:element name="contentType" minOccurs="0" maxOccurs="1" type="xsd:string" ma:index="0" ma:displayName="Content Type"/>
+        <xsd:element ref="dc:title" minOccurs="0" maxOccurs="1" ma:index="4" ma:displayName="Title"/>
+        <xsd:element ref="dc:subject" minOccurs="0" maxOccurs="1"/>
+        <xsd:element ref="dc:description" minOccurs="0" maxOccurs="1"/>
+        <xsd:element name="keywords" minOccurs="0" maxOccurs="1" type="xsd:string"/>
+        <xsd:element ref="dc:language" minOccurs="0" maxOccurs="1"/>
+        <xsd:element name="category" minOccurs="0" maxOccurs="1" type="xsd:string"/>
+        <xsd:element name="version" minOccurs="0" maxOccurs="1" type="xsd:string"/>
+        <xsd:element name="revision" minOccurs="0" maxOccurs="1" type="xsd:string">
+          <xsd:annotation>
+            <xsd:documentation>
+                        This value indicates the number of saves or revisions. The application is responsible for updating this value after each revision.
+                    </xsd:documentation>
+          </xsd:annotation>
+        </xsd:element>
+        <xsd:element name="lastModifiedBy" minOccurs="0" maxOccurs="1" type="xsd:string"/>
+        <xsd:element ref="dcterms:modified" minOccurs="0" maxOccurs="1"/>
+        <xsd:element name="contentStatus" minOccurs="0" maxOccurs="1" type="xsd:string"/>
+      </xsd:all>
+    </xsd:complexType>
+  </xsd:schema>
+  <xs:schema xmlns:pc="http://schemas.microsoft.com/office/infopath/2007/PartnerControls" xmlns:xs="http://www.w3.org/2001/XMLSchema" targetNamespace="http://schemas.microsoft.com/office/infopath/2007/PartnerControls" elementFormDefault="qualified" attributeFormDefault="unqualified">
+    <xs:element name="Person">
+      <xs:complexType>
+        <xs:sequence>
+          <xs:element ref="pc:DisplayName" minOccurs="0"/>
+          <xs:element ref="pc:AccountId" minOccurs="0"/>
+          <xs:element ref="pc:AccountType" minOccurs="0"/>
+        </xs:sequence>
+      </xs:complexType>
+    </xs:element>
+    <xs:element name="DisplayName" type="xs:string"/>
+    <xs:element name="AccountId" type="xs:string"/>
+    <xs:element name="AccountType" type="xs:string"/>
+    <xs:element name="BDCAssociatedEntity">
+      <xs:complexType>
+        <xs:sequence>
+          <xs:element ref="pc:BDCEntity" minOccurs="0" maxOccurs="unbounded"/>
+        </xs:sequence>
+        <xs:attribute ref="pc:EntityNamespace"/>
+        <xs:attribute ref="pc:EntityName"/>
+        <xs:attribute ref="pc:SystemInstanceName"/>
+        <xs:attribute ref="pc:AssociationName"/>
+      </xs:complexType>
+    </xs:element>
+    <xs:attribute name="EntityNamespace" type="xs:string"/>
+    <xs:attribute name="EntityName" type="xs:string"/>
+    <xs:attribute name="SystemInstanceName" type="xs:string"/>
+    <xs:attribute name="AssociationName" type="xs:string"/>
+    <xs:element name="BDCEntity">
+      <xs:complexType>
+        <xs:sequence>
+          <xs:element ref="pc:EntityDisplayName" minOccurs="0"/>
+          <xs:element ref="pc:EntityInstanceReference" minOccurs="0"/>
+          <xs:element ref="pc:EntityId1" minOccurs="0"/>
+          <xs:element ref="pc:EntityId2" minOccurs="0"/>
+          <xs:element ref="pc:EntityId3" minOccurs="0"/>
+          <xs:element ref="pc:EntityId4" minOccurs="0"/>
+          <xs:element ref="pc:EntityId5" minOccurs="0"/>
+        </xs:sequence>
+      </xs:complexType>
+    </xs:element>
+    <xs:element name="EntityDisplayName" type="xs:string"/>
+    <xs:element name="EntityInstanceReference" type="xs:string"/>
+    <xs:element name="EntityId1" type="xs:string"/>
+    <xs:element name="EntityId2" type="xs:string"/>
+    <xs:element name="EntityId3" type="xs:string"/>
+    <xs:element name="EntityId4" type="xs:string"/>
+    <xs:element name="EntityId5" type="xs:string"/>
+    <xs:element name="Terms">
+      <xs:complexType>
+        <xs:sequence>
+          <xs:element ref="pc:TermInfo" minOccurs="0" maxOccurs="unbounded"/>
+        </xs:sequence>
+      </xs:complexType>
+    </xs:element>
+    <xs:element name="TermInfo">
+      <xs:complexType>
+        <xs:sequence>
+          <xs:element ref="pc:TermName" minOccurs="0"/>
+          <xs:element ref="pc:TermId" minOccurs="0"/>
+        </xs:sequence>
+      </xs:complexType>
+    </xs:element>
+    <xs:element name="TermName" type="xs:string"/>
+    <xs:element name="TermId" type="xs:string"/>
+  </xs:schema>
+</ct:contentTypeSchema>
+</file>
+
+<file path=customXml/itemProps1.xml><?xml version="1.0" encoding="utf-8"?>
+<ds:datastoreItem xmlns:ds="http://schemas.openxmlformats.org/officeDocument/2006/customXml" ds:itemID="{F1B7530B-C73C-49E7-8E48-2F0A5963C4CA}">
+  <ds:schemaRefs>
+    <ds:schemaRef ds:uri="http://www.w3.org/XML/1998/namespace"/>
+    <ds:schemaRef ds:uri="http://schemas.openxmlformats.org/package/2006/metadata/core-properties"/>
+    <ds:schemaRef ds:uri="http://purl.org/dc/terms/"/>
+    <ds:schemaRef ds:uri="http://purl.org/dc/dcmitype/"/>
+    <ds:schemaRef ds:uri="http://schemas.microsoft.com/office/infopath/2007/PartnerControls"/>
+    <ds:schemaRef ds:uri="http://schemas.microsoft.com/office/2006/documentManagement/types"/>
+    <ds:schemaRef ds:uri="2f40da31-615f-4fd3-ba09-b5a56c2cf9e1"/>
+    <ds:schemaRef ds:uri="2af50fb3-ac05-4619-85e1-17e26ad7a5e6"/>
+    <ds:schemaRef ds:uri="http://schemas.microsoft.com/office/2006/metadata/properties"/>
+    <ds:schemaRef ds:uri="http://purl.org/dc/elements/1.1/"/>
+  </ds:schemaRefs>
+</ds:datastoreItem>
+</file>
+
+<file path=customXml/itemProps2.xml><?xml version="1.0" encoding="utf-8"?>
+<ds:datastoreItem xmlns:ds="http://schemas.openxmlformats.org/officeDocument/2006/customXml" ds:itemID="{2E160846-7604-4B33-8795-4C972600BED0}">
+  <ds:schemaRefs>
+    <ds:schemaRef ds:uri="http://schemas.microsoft.com/sharepoint/v3/contenttype/forms"/>
+  </ds:schemaRefs>
+</ds:datastoreItem>
+</file>
+
+<file path=customXml/itemProps3.xml><?xml version="1.0" encoding="utf-8"?>
+<ds:datastoreItem xmlns:ds="http://schemas.openxmlformats.org/officeDocument/2006/customXml" ds:itemID="{5035AD05-D542-4C50-B44F-31A1FE60B8AE}">
+  <ds:schemaRefs>
+    <ds:schemaRef ds:uri="http://schemas.microsoft.com/office/2006/metadata/contentType"/>
+    <ds:schemaRef ds:uri="http://schemas.microsoft.com/office/2006/metadata/properties/metaAttributes"/>
+    <ds:schemaRef ds:uri="http://www.w3.org/2001/XMLSchema"/>
+    <ds:schemaRef ds:uri="http://schemas.microsoft.com/office/2006/metadata/properties"/>
+    <ds:schemaRef ds:uri="2af50fb3-ac05-4619-85e1-17e26ad7a5e6"/>
+    <ds:schemaRef ds:uri="2f40da31-615f-4fd3-ba09-b5a56c2cf9e1"/>
+    <ds:schemaRef ds:uri="http://schemas.microsoft.com/office/2006/documentManagement/types"/>
+    <ds:schemaRef ds:uri="http://schemas.microsoft.com/office/infopath/2007/PartnerControls"/>
+    <ds:schemaRef ds:uri="http://schemas.openxmlformats.org/package/2006/metadata/core-properties"/>
+    <ds:schemaRef ds:uri="http://purl.org/dc/elements/1.1/"/>
+    <ds:schemaRef ds:uri="http://purl.org/dc/terms/"/>
+    <ds:schemaRef ds:uri="http://schemas.microsoft.com/internal/obd"/>
+  </ds:schemaRefs>
+</ds:datastoreItem>
 </file>
</xml_diff>